<commit_message>
Update The Pirate Gam Jam 15 - Game Design Document.docx
</commit_message>
<xml_diff>
--- a/The Pirate Gam Jam 15 - Game Design Document.docx
+++ b/The Pirate Gam Jam 15 - Game Design Document.docx
@@ -132,8 +132,8 @@
         </w:rPr>
       </w:pPr>
       <w:r>
-        <w:object w:dxaOrig="7502" w:dyaOrig="4988">
-          <v:rect xmlns:o="urn:schemas-microsoft-com:office:office" xmlns:v="urn:schemas-microsoft-com:vml" id="rectole0000000000" style="width:375.100000pt;height:249.400000pt" o:preferrelative="t" o:ole="">
+        <w:object w:dxaOrig="7592" w:dyaOrig="5041">
+          <v:rect xmlns:o="urn:schemas-microsoft-com:office:office" xmlns:v="urn:schemas-microsoft-com:vml" id="rectole0000000000" style="width:379.600000pt;height:252.050000pt" o:preferrelative="t" o:ole="">
             <o:lock v:ext="edit"/>
             <v:imagedata xmlns:r="http://schemas.openxmlformats.org/officeDocument/2006/relationships" r:id="docRId1" o:title=""/>
           </v:rect>
@@ -320,7 +320,7 @@
       </w:pPr>
       <w:r>
         <w:rPr>
-          <w:rFonts w:ascii="Roboto" w:hAnsi="Roboto" w:cs="Roboto" w:eastAsia="Roboto"/>
+          <w:rFonts w:ascii="Calibri" w:hAnsi="Calibri" w:cs="Calibri" w:eastAsia="Calibri"/>
           <w:b/>
           <w:color w:val="434343"/>
           <w:spacing w:val="0"/>
@@ -329,7 +329,7 @@
           <w:u w:val="single"/>
           <w:shd w:fill="auto" w:val="clear"/>
         </w:rPr>
-        <w:t xml:space="preserve">Game Name</w:t>
+        <w:t xml:space="preserve">Cocktail wizard</w:t>
       </w:r>
     </w:p>
     <w:p>
@@ -1128,7 +1128,6 @@
               <w:rPr>
                 <w:spacing w:val="0"/>
                 <w:position w:val="0"/>
-                <w:shd w:fill="auto" w:val="clear"/>
               </w:rPr>
             </w:pPr>
             <w:r>
@@ -1197,7 +1196,6 @@
               <w:rPr>
                 <w:spacing w:val="0"/>
                 <w:position w:val="0"/>
-                <w:shd w:fill="auto" w:val="clear"/>
               </w:rPr>
             </w:pPr>
             <w:r>
@@ -1287,7 +1285,6 @@
               <w:rPr>
                 <w:spacing w:val="0"/>
                 <w:position w:val="0"/>
-                <w:shd w:fill="auto" w:val="clear"/>
               </w:rPr>
             </w:pPr>
             <w:r>
@@ -1334,8 +1331,8 @@
               </w:rPr>
             </w:pPr>
             <w:r>
-              <w:object w:dxaOrig="2304" w:dyaOrig="2304">
-                <v:rect xmlns:o="urn:schemas-microsoft-com:office:office" xmlns:v="urn:schemas-microsoft-com:vml" id="rectole0000000001" style="width:115.200000pt;height:115.200000pt" o:preferrelative="t" o:ole="">
+              <w:object w:dxaOrig="2328" w:dyaOrig="2328">
+                <v:rect xmlns:o="urn:schemas-microsoft-com:office:office" xmlns:v="urn:schemas-microsoft-com:vml" id="rectole0000000001" style="width:116.400000pt;height:116.400000pt" o:preferrelative="t" o:ole="">
                   <o:lock v:ext="edit"/>
                   <v:imagedata xmlns:r="http://schemas.openxmlformats.org/officeDocument/2006/relationships" r:id="docRId3" o:title=""/>
                 </v:rect>
@@ -1416,7 +1413,6 @@
               <w:rPr>
                 <w:spacing w:val="0"/>
                 <w:position w:val="0"/>
-                <w:shd w:fill="auto" w:val="clear"/>
               </w:rPr>
             </w:pPr>
             <w:r>
@@ -1463,8 +1459,8 @@
               </w:rPr>
             </w:pPr>
             <w:r>
-              <w:object w:dxaOrig="2304" w:dyaOrig="2304">
-                <v:rect xmlns:o="urn:schemas-microsoft-com:office:office" xmlns:v="urn:schemas-microsoft-com:vml" id="rectole0000000002" style="width:115.200000pt;height:115.200000pt" o:preferrelative="t" o:ole="">
+              <w:object w:dxaOrig="2328" w:dyaOrig="2328">
+                <v:rect xmlns:o="urn:schemas-microsoft-com:office:office" xmlns:v="urn:schemas-microsoft-com:vml" id="rectole0000000002" style="width:116.400000pt;height:116.400000pt" o:preferrelative="t" o:ole="">
                   <o:lock v:ext="edit"/>
                   <v:imagedata xmlns:r="http://schemas.openxmlformats.org/officeDocument/2006/relationships" r:id="docRId5" o:title=""/>
                 </v:rect>
@@ -1545,7 +1541,6 @@
               <w:rPr>
                 <w:spacing w:val="0"/>
                 <w:position w:val="0"/>
-                <w:shd w:fill="auto" w:val="clear"/>
               </w:rPr>
             </w:pPr>
             <w:r>
@@ -1592,8 +1587,8 @@
               </w:rPr>
             </w:pPr>
             <w:r>
-              <w:object w:dxaOrig="2764" w:dyaOrig="2304">
-                <v:rect xmlns:o="urn:schemas-microsoft-com:office:office" xmlns:v="urn:schemas-microsoft-com:vml" id="rectole0000000003" style="width:138.200000pt;height:115.200000pt" o:preferrelative="t" o:ole="">
+              <w:object w:dxaOrig="2794" w:dyaOrig="2328">
+                <v:rect xmlns:o="urn:schemas-microsoft-com:office:office" xmlns:v="urn:schemas-microsoft-com:vml" id="rectole0000000003" style="width:139.700000pt;height:116.400000pt" o:preferrelative="t" o:ole="">
                   <o:lock v:ext="edit"/>
                   <v:imagedata xmlns:r="http://schemas.openxmlformats.org/officeDocument/2006/relationships" r:id="docRId7" o:title=""/>
                 </v:rect>
@@ -1674,7 +1669,6 @@
               <w:rPr>
                 <w:spacing w:val="0"/>
                 <w:position w:val="0"/>
-                <w:shd w:fill="auto" w:val="clear"/>
               </w:rPr>
             </w:pPr>
             <w:r>
@@ -1757,8 +1751,8 @@
               </w:rPr>
             </w:pPr>
             <w:r>
-              <w:object w:dxaOrig="2740" w:dyaOrig="2740">
-                <v:rect xmlns:o="urn:schemas-microsoft-com:office:office" xmlns:v="urn:schemas-microsoft-com:vml" id="rectole0000000004" style="width:137.000000pt;height:137.000000pt" o:preferrelative="t" o:ole="">
+              <w:object w:dxaOrig="2773" w:dyaOrig="2773">
+                <v:rect xmlns:o="urn:schemas-microsoft-com:office:office" xmlns:v="urn:schemas-microsoft-com:vml" id="rectole0000000004" style="width:138.650000pt;height:138.650000pt" o:preferrelative="t" o:ole="">
                   <o:lock v:ext="edit"/>
                   <v:imagedata xmlns:r="http://schemas.openxmlformats.org/officeDocument/2006/relationships" r:id="docRId9" o:title=""/>
                 </v:rect>
@@ -1879,7 +1873,6 @@
               <w:rPr>
                 <w:spacing w:val="0"/>
                 <w:position w:val="0"/>
-                <w:shd w:fill="auto" w:val="clear"/>
               </w:rPr>
             </w:pPr>
             <w:r>
@@ -1948,7 +1941,6 @@
               <w:rPr>
                 <w:spacing w:val="0"/>
                 <w:position w:val="0"/>
-                <w:shd w:fill="auto" w:val="clear"/>
               </w:rPr>
             </w:pPr>
             <w:r>
@@ -2038,7 +2030,6 @@
               <w:rPr>
                 <w:spacing w:val="0"/>
                 <w:position w:val="0"/>
-                <w:shd w:fill="auto" w:val="clear"/>
               </w:rPr>
             </w:pPr>
             <w:r>
@@ -2085,8 +2076,8 @@
               </w:rPr>
             </w:pPr>
             <w:r>
-              <w:object w:dxaOrig="2764" w:dyaOrig="2304">
-                <v:rect xmlns:o="urn:schemas-microsoft-com:office:office" xmlns:v="urn:schemas-microsoft-com:vml" id="rectole0000000005" style="width:138.200000pt;height:115.200000pt" o:preferrelative="t" o:ole="">
+              <w:object w:dxaOrig="2794" w:dyaOrig="2328">
+                <v:rect xmlns:o="urn:schemas-microsoft-com:office:office" xmlns:v="urn:schemas-microsoft-com:vml" id="rectole0000000005" style="width:139.700000pt;height:116.400000pt" o:preferrelative="t" o:ole="">
                   <o:lock v:ext="edit"/>
                   <v:imagedata xmlns:r="http://schemas.openxmlformats.org/officeDocument/2006/relationships" r:id="docRId11" o:title=""/>
                 </v:rect>
@@ -2167,7 +2158,6 @@
               <w:rPr>
                 <w:spacing w:val="0"/>
                 <w:position w:val="0"/>
-                <w:shd w:fill="auto" w:val="clear"/>
               </w:rPr>
             </w:pPr>
             <w:r>
@@ -2238,8 +2228,8 @@
               </w:rPr>
             </w:pPr>
             <w:r>
-              <w:object w:dxaOrig="2304" w:dyaOrig="1382">
-                <v:rect xmlns:o="urn:schemas-microsoft-com:office:office" xmlns:v="urn:schemas-microsoft-com:vml" id="rectole0000000006" style="width:115.200000pt;height:69.100000pt" o:preferrelative="t" o:ole="">
+              <w:object w:dxaOrig="2328" w:dyaOrig="1396">
+                <v:rect xmlns:o="urn:schemas-microsoft-com:office:office" xmlns:v="urn:schemas-microsoft-com:vml" id="rectole0000000006" style="width:116.400000pt;height:69.800000pt" o:preferrelative="t" o:ole="">
                   <o:lock v:ext="edit"/>
                   <v:imagedata xmlns:r="http://schemas.openxmlformats.org/officeDocument/2006/relationships" r:id="docRId13" o:title=""/>
                 </v:rect>
@@ -2351,8 +2341,8 @@
         <w:t xml:space="preserve">Fill In.</w:t>
       </w:r>
       <w:r>
-        <w:object w:dxaOrig="1843" w:dyaOrig="1843">
-          <v:rect xmlns:o="urn:schemas-microsoft-com:office:office" xmlns:v="urn:schemas-microsoft-com:vml" id="rectole0000000007" style="width:92.150000pt;height:92.150000pt" o:preferrelative="t" o:ole="">
+        <w:object w:dxaOrig="1862" w:dyaOrig="1862">
+          <v:rect xmlns:o="urn:schemas-microsoft-com:office:office" xmlns:v="urn:schemas-microsoft-com:vml" id="rectole0000000007" style="width:93.100000pt;height:93.100000pt" o:preferrelative="t" o:ole="">
             <o:lock v:ext="edit"/>
             <v:imagedata xmlns:r="http://schemas.openxmlformats.org/officeDocument/2006/relationships" r:id="docRId15" o:title=""/>
           </v:rect>
@@ -2461,8 +2451,8 @@
         </w:rPr>
       </w:pPr>
       <w:r>
-        <w:object w:dxaOrig="5529" w:dyaOrig="5068">
-          <v:rect xmlns:o="urn:schemas-microsoft-com:office:office" xmlns:v="urn:schemas-microsoft-com:vml" id="rectole0000000008" style="width:276.450000pt;height:253.400000pt" o:preferrelative="t" o:ole="">
+        <w:object w:dxaOrig="5588" w:dyaOrig="5122">
+          <v:rect xmlns:o="urn:schemas-microsoft-com:office:office" xmlns:v="urn:schemas-microsoft-com:vml" id="rectole0000000008" style="width:279.400000pt;height:256.100000pt" o:preferrelative="t" o:ole="">
             <o:lock v:ext="edit"/>
             <v:imagedata xmlns:r="http://schemas.openxmlformats.org/officeDocument/2006/relationships" r:id="docRId17" o:title=""/>
           </v:rect>
@@ -3013,7 +3003,6 @@
               <w:rPr>
                 <w:spacing w:val="0"/>
                 <w:position w:val="0"/>
-                <w:shd w:fill="auto" w:val="clear"/>
               </w:rPr>
             </w:pPr>
             <w:r>
@@ -3054,7 +3043,6 @@
               <w:rPr>
                 <w:spacing w:val="0"/>
                 <w:position w:val="0"/>
-                <w:shd w:fill="auto" w:val="clear"/>
               </w:rPr>
             </w:pPr>
             <w:r>
@@ -3095,7 +3083,6 @@
               <w:rPr>
                 <w:spacing w:val="0"/>
                 <w:position w:val="0"/>
-                <w:shd w:fill="auto" w:val="clear"/>
               </w:rPr>
             </w:pPr>
             <w:r>
@@ -3136,7 +3123,6 @@
               <w:rPr>
                 <w:spacing w:val="0"/>
                 <w:position w:val="0"/>
-                <w:shd w:fill="auto" w:val="clear"/>
               </w:rPr>
             </w:pPr>
             <w:r>
@@ -3177,7 +3163,6 @@
               <w:rPr>
                 <w:spacing w:val="0"/>
                 <w:position w:val="0"/>
-                <w:shd w:fill="auto" w:val="clear"/>
               </w:rPr>
             </w:pPr>
             <w:r>
@@ -3218,7 +3203,6 @@
               <w:rPr>
                 <w:spacing w:val="0"/>
                 <w:position w:val="0"/>
-                <w:shd w:fill="auto" w:val="clear"/>
               </w:rPr>
             </w:pPr>
             <w:r>
@@ -3265,7 +3249,6 @@
               <w:rPr>
                 <w:spacing w:val="0"/>
                 <w:position w:val="0"/>
-                <w:shd w:fill="auto" w:val="clear"/>
               </w:rPr>
             </w:pPr>
             <w:r>
@@ -3305,7 +3288,6 @@
               <w:rPr>
                 <w:spacing w:val="0"/>
                 <w:position w:val="0"/>
-                <w:shd w:fill="auto" w:val="clear"/>
               </w:rPr>
             </w:pPr>
             <w:r>
@@ -3409,7 +3391,6 @@
               <w:rPr>
                 <w:spacing w:val="0"/>
                 <w:position w:val="0"/>
-                <w:shd w:fill="auto" w:val="clear"/>
               </w:rPr>
             </w:pPr>
             <w:r>
@@ -3487,7 +3468,6 @@
               <w:rPr>
                 <w:spacing w:val="0"/>
                 <w:position w:val="0"/>
-                <w:shd w:fill="auto" w:val="clear"/>
               </w:rPr>
             </w:pPr>
             <w:r>
@@ -3527,7 +3507,6 @@
               <w:rPr>
                 <w:spacing w:val="0"/>
                 <w:position w:val="0"/>
-                <w:shd w:fill="auto" w:val="clear"/>
               </w:rPr>
             </w:pPr>
             <w:r>
@@ -3631,7 +3610,6 @@
               <w:rPr>
                 <w:spacing w:val="0"/>
                 <w:position w:val="0"/>
-                <w:shd w:fill="auto" w:val="clear"/>
               </w:rPr>
             </w:pPr>
             <w:r>
@@ -3672,7 +3650,6 @@
                 <w:spacing w:val="0"/>
                 <w:position w:val="0"/>
                 <w:sz w:val="22"/>
-                <w:shd w:fill="auto" w:val="clear"/>
               </w:rPr>
             </w:pPr>
             <w:r>
@@ -3718,7 +3695,6 @@
               <w:rPr>
                 <w:spacing w:val="0"/>
                 <w:position w:val="0"/>
-                <w:shd w:fill="auto" w:val="clear"/>
               </w:rPr>
             </w:pPr>
             <w:r>
@@ -3758,7 +3734,6 @@
               <w:rPr>
                 <w:spacing w:val="0"/>
                 <w:position w:val="0"/>
-                <w:shd w:fill="auto" w:val="clear"/>
               </w:rPr>
             </w:pPr>
             <w:r>
@@ -3862,7 +3837,6 @@
               <w:rPr>
                 <w:spacing w:val="0"/>
                 <w:position w:val="0"/>
-                <w:shd w:fill="auto" w:val="clear"/>
               </w:rPr>
             </w:pPr>
             <w:r>
@@ -3903,7 +3877,6 @@
                 <w:spacing w:val="0"/>
                 <w:position w:val="0"/>
                 <w:sz w:val="22"/>
-                <w:shd w:fill="auto" w:val="clear"/>
               </w:rPr>
             </w:pPr>
             <w:r>
@@ -3949,7 +3922,6 @@
               <w:rPr>
                 <w:spacing w:val="0"/>
                 <w:position w:val="0"/>
-                <w:shd w:fill="auto" w:val="clear"/>
               </w:rPr>
             </w:pPr>
             <w:r>
@@ -3989,7 +3961,6 @@
               <w:rPr>
                 <w:spacing w:val="0"/>
                 <w:position w:val="0"/>
-                <w:shd w:fill="auto" w:val="clear"/>
               </w:rPr>
             </w:pPr>
             <w:r>
@@ -4093,7 +4064,6 @@
               <w:rPr>
                 <w:spacing w:val="0"/>
                 <w:position w:val="0"/>
-                <w:shd w:fill="auto" w:val="clear"/>
               </w:rPr>
             </w:pPr>
             <w:r>
@@ -4134,7 +4104,6 @@
                 <w:spacing w:val="0"/>
                 <w:position w:val="0"/>
                 <w:sz w:val="22"/>
-                <w:shd w:fill="auto" w:val="clear"/>
               </w:rPr>
             </w:pPr>
             <w:r>
@@ -4180,7 +4149,6 @@
               <w:rPr>
                 <w:spacing w:val="0"/>
                 <w:position w:val="0"/>
-                <w:shd w:fill="auto" w:val="clear"/>
               </w:rPr>
             </w:pPr>
             <w:r>
@@ -4220,7 +4188,6 @@
               <w:rPr>
                 <w:spacing w:val="0"/>
                 <w:position w:val="0"/>
-                <w:shd w:fill="auto" w:val="clear"/>
               </w:rPr>
             </w:pPr>
             <w:r>
@@ -4324,7 +4291,6 @@
               <w:rPr>
                 <w:spacing w:val="0"/>
                 <w:position w:val="0"/>
-                <w:shd w:fill="auto" w:val="clear"/>
               </w:rPr>
             </w:pPr>
             <w:r>
@@ -4365,7 +4331,6 @@
                 <w:spacing w:val="0"/>
                 <w:position w:val="0"/>
                 <w:sz w:val="22"/>
-                <w:shd w:fill="auto" w:val="clear"/>
               </w:rPr>
             </w:pPr>
             <w:r>
@@ -4411,7 +4376,6 @@
               <w:rPr>
                 <w:spacing w:val="0"/>
                 <w:position w:val="0"/>
-                <w:shd w:fill="auto" w:val="clear"/>
               </w:rPr>
             </w:pPr>
             <w:r>
@@ -4451,7 +4415,6 @@
               <w:rPr>
                 <w:spacing w:val="0"/>
                 <w:position w:val="0"/>
-                <w:shd w:fill="auto" w:val="clear"/>
               </w:rPr>
             </w:pPr>
             <w:r>
@@ -4555,7 +4518,6 @@
               <w:rPr>
                 <w:spacing w:val="0"/>
                 <w:position w:val="0"/>
-                <w:shd w:fill="auto" w:val="clear"/>
               </w:rPr>
             </w:pPr>
             <w:r>
@@ -4596,7 +4558,6 @@
                 <w:spacing w:val="0"/>
                 <w:position w:val="0"/>
                 <w:sz w:val="22"/>
-                <w:shd w:fill="auto" w:val="clear"/>
               </w:rPr>
             </w:pPr>
             <w:r>
@@ -4642,7 +4603,6 @@
               <w:rPr>
                 <w:spacing w:val="0"/>
                 <w:position w:val="0"/>
-                <w:shd w:fill="auto" w:val="clear"/>
               </w:rPr>
             </w:pPr>
             <w:r>
@@ -4682,7 +4642,6 @@
               <w:rPr>
                 <w:spacing w:val="0"/>
                 <w:position w:val="0"/>
-                <w:shd w:fill="auto" w:val="clear"/>
               </w:rPr>
             </w:pPr>
             <w:r>
@@ -4786,7 +4745,6 @@
               <w:rPr>
                 <w:spacing w:val="0"/>
                 <w:position w:val="0"/>
-                <w:shd w:fill="auto" w:val="clear"/>
               </w:rPr>
             </w:pPr>
             <w:r>
@@ -4827,7 +4785,6 @@
                 <w:spacing w:val="0"/>
                 <w:position w:val="0"/>
                 <w:sz w:val="22"/>
-                <w:shd w:fill="auto" w:val="clear"/>
               </w:rPr>
             </w:pPr>
             <w:r>
@@ -4873,7 +4830,6 @@
               <w:rPr>
                 <w:spacing w:val="0"/>
                 <w:position w:val="0"/>
-                <w:shd w:fill="auto" w:val="clear"/>
               </w:rPr>
             </w:pPr>
             <w:r>
@@ -4913,7 +4869,6 @@
               <w:rPr>
                 <w:spacing w:val="0"/>
                 <w:position w:val="0"/>
-                <w:shd w:fill="auto" w:val="clear"/>
               </w:rPr>
             </w:pPr>
             <w:r>
@@ -5017,7 +4972,6 @@
               <w:rPr>
                 <w:spacing w:val="0"/>
                 <w:position w:val="0"/>
-                <w:shd w:fill="auto" w:val="clear"/>
               </w:rPr>
             </w:pPr>
             <w:r>
@@ -5058,7 +5012,6 @@
                 <w:spacing w:val="0"/>
                 <w:position w:val="0"/>
                 <w:sz w:val="22"/>
-                <w:shd w:fill="auto" w:val="clear"/>
               </w:rPr>
             </w:pPr>
             <w:r>
@@ -5104,7 +5057,6 @@
               <w:rPr>
                 <w:spacing w:val="0"/>
                 <w:position w:val="0"/>
-                <w:shd w:fill="auto" w:val="clear"/>
               </w:rPr>
             </w:pPr>
             <w:r>
@@ -5144,7 +5096,6 @@
               <w:rPr>
                 <w:spacing w:val="0"/>
                 <w:position w:val="0"/>
-                <w:shd w:fill="auto" w:val="clear"/>
               </w:rPr>
             </w:pPr>
             <w:r>
@@ -5248,7 +5199,6 @@
               <w:rPr>
                 <w:spacing w:val="0"/>
                 <w:position w:val="0"/>
-                <w:shd w:fill="auto" w:val="clear"/>
               </w:rPr>
             </w:pPr>
             <w:r>
@@ -5326,7 +5276,6 @@
               <w:rPr>
                 <w:spacing w:val="0"/>
                 <w:position w:val="0"/>
-                <w:shd w:fill="auto" w:val="clear"/>
               </w:rPr>
             </w:pPr>
             <w:r>
@@ -5366,7 +5315,6 @@
               <w:rPr>
                 <w:spacing w:val="0"/>
                 <w:position w:val="0"/>
-                <w:shd w:fill="auto" w:val="clear"/>
               </w:rPr>
             </w:pPr>
             <w:r>
@@ -5470,7 +5418,6 @@
               <w:rPr>
                 <w:spacing w:val="0"/>
                 <w:position w:val="0"/>
-                <w:shd w:fill="auto" w:val="clear"/>
               </w:rPr>
             </w:pPr>
             <w:r>
@@ -5511,7 +5458,6 @@
                 <w:spacing w:val="0"/>
                 <w:position w:val="0"/>
                 <w:sz w:val="22"/>
-                <w:shd w:fill="auto" w:val="clear"/>
               </w:rPr>
             </w:pPr>
             <w:r>
@@ -5557,7 +5503,6 @@
               <w:rPr>
                 <w:spacing w:val="0"/>
                 <w:position w:val="0"/>
-                <w:shd w:fill="auto" w:val="clear"/>
               </w:rPr>
             </w:pPr>
             <w:r>
@@ -5597,7 +5542,6 @@
               <w:rPr>
                 <w:spacing w:val="0"/>
                 <w:position w:val="0"/>
-                <w:shd w:fill="auto" w:val="clear"/>
               </w:rPr>
             </w:pPr>
             <w:r>
@@ -5701,7 +5645,6 @@
               <w:rPr>
                 <w:spacing w:val="0"/>
                 <w:position w:val="0"/>
-                <w:shd w:fill="auto" w:val="clear"/>
               </w:rPr>
             </w:pPr>
             <w:r>
@@ -5742,7 +5685,6 @@
                 <w:spacing w:val="0"/>
                 <w:position w:val="0"/>
                 <w:sz w:val="22"/>
-                <w:shd w:fill="auto" w:val="clear"/>
               </w:rPr>
             </w:pPr>
             <w:r>
@@ -5788,7 +5730,6 @@
               <w:rPr>
                 <w:spacing w:val="0"/>
                 <w:position w:val="0"/>
-                <w:shd w:fill="auto" w:val="clear"/>
               </w:rPr>
             </w:pPr>
             <w:r>
@@ -5828,7 +5769,6 @@
               <w:rPr>
                 <w:spacing w:val="0"/>
                 <w:position w:val="0"/>
-                <w:shd w:fill="auto" w:val="clear"/>
               </w:rPr>
             </w:pPr>
             <w:r>
@@ -5932,7 +5872,6 @@
               <w:rPr>
                 <w:spacing w:val="0"/>
                 <w:position w:val="0"/>
-                <w:shd w:fill="auto" w:val="clear"/>
               </w:rPr>
             </w:pPr>
             <w:r>
@@ -5973,7 +5912,6 @@
                 <w:spacing w:val="0"/>
                 <w:position w:val="0"/>
                 <w:sz w:val="22"/>
-                <w:shd w:fill="auto" w:val="clear"/>
               </w:rPr>
             </w:pPr>
             <w:r>
@@ -6019,7 +5957,6 @@
               <w:rPr>
                 <w:spacing w:val="0"/>
                 <w:position w:val="0"/>
-                <w:shd w:fill="auto" w:val="clear"/>
               </w:rPr>
             </w:pPr>
             <w:r>
@@ -6059,7 +5996,6 @@
               <w:rPr>
                 <w:spacing w:val="0"/>
                 <w:position w:val="0"/>
-                <w:shd w:fill="auto" w:val="clear"/>
               </w:rPr>
             </w:pPr>
             <w:r>
@@ -6163,7 +6099,6 @@
               <w:rPr>
                 <w:spacing w:val="0"/>
                 <w:position w:val="0"/>
-                <w:shd w:fill="auto" w:val="clear"/>
               </w:rPr>
             </w:pPr>
             <w:r>
@@ -6204,7 +6139,6 @@
                 <w:spacing w:val="0"/>
                 <w:position w:val="0"/>
                 <w:sz w:val="22"/>
-                <w:shd w:fill="auto" w:val="clear"/>
               </w:rPr>
             </w:pPr>
             <w:r>
@@ -6250,7 +6184,6 @@
               <w:rPr>
                 <w:spacing w:val="0"/>
                 <w:position w:val="0"/>
-                <w:shd w:fill="auto" w:val="clear"/>
               </w:rPr>
             </w:pPr>
             <w:r>
@@ -6290,7 +6223,6 @@
               <w:rPr>
                 <w:spacing w:val="0"/>
                 <w:position w:val="0"/>
-                <w:shd w:fill="auto" w:val="clear"/>
               </w:rPr>
             </w:pPr>
             <w:r>
@@ -6394,7 +6326,6 @@
               <w:rPr>
                 <w:spacing w:val="0"/>
                 <w:position w:val="0"/>
-                <w:shd w:fill="auto" w:val="clear"/>
               </w:rPr>
             </w:pPr>
             <w:r>
@@ -6472,7 +6403,6 @@
               <w:rPr>
                 <w:spacing w:val="0"/>
                 <w:position w:val="0"/>
-                <w:shd w:fill="auto" w:val="clear"/>
               </w:rPr>
             </w:pPr>
             <w:r>
@@ -6512,7 +6442,6 @@
               <w:rPr>
                 <w:spacing w:val="0"/>
                 <w:position w:val="0"/>
-                <w:shd w:fill="auto" w:val="clear"/>
               </w:rPr>
             </w:pPr>
             <w:r>
@@ -6616,7 +6545,6 @@
               <w:rPr>
                 <w:spacing w:val="0"/>
                 <w:position w:val="0"/>
-                <w:shd w:fill="auto" w:val="clear"/>
               </w:rPr>
             </w:pPr>
             <w:r>
@@ -6657,7 +6585,6 @@
                 <w:spacing w:val="0"/>
                 <w:position w:val="0"/>
                 <w:sz w:val="22"/>
-                <w:shd w:fill="auto" w:val="clear"/>
               </w:rPr>
             </w:pPr>
             <w:r>
@@ -6703,7 +6630,6 @@
               <w:rPr>
                 <w:spacing w:val="0"/>
                 <w:position w:val="0"/>
-                <w:shd w:fill="auto" w:val="clear"/>
               </w:rPr>
             </w:pPr>
             <w:r>
@@ -6743,7 +6669,6 @@
               <w:rPr>
                 <w:spacing w:val="0"/>
                 <w:position w:val="0"/>
-                <w:shd w:fill="auto" w:val="clear"/>
               </w:rPr>
             </w:pPr>
             <w:r>
@@ -6847,7 +6772,6 @@
               <w:rPr>
                 <w:spacing w:val="0"/>
                 <w:position w:val="0"/>
-                <w:shd w:fill="auto" w:val="clear"/>
               </w:rPr>
             </w:pPr>
             <w:r>
@@ -6888,7 +6812,6 @@
                 <w:spacing w:val="0"/>
                 <w:position w:val="0"/>
                 <w:sz w:val="22"/>
-                <w:shd w:fill="auto" w:val="clear"/>
               </w:rPr>
             </w:pPr>
             <w:r>
@@ -6934,7 +6857,6 @@
               <w:rPr>
                 <w:spacing w:val="0"/>
                 <w:position w:val="0"/>
-                <w:shd w:fill="auto" w:val="clear"/>
               </w:rPr>
             </w:pPr>
             <w:r>
@@ -6974,7 +6896,6 @@
               <w:rPr>
                 <w:spacing w:val="0"/>
                 <w:position w:val="0"/>
-                <w:shd w:fill="auto" w:val="clear"/>
               </w:rPr>
             </w:pPr>
             <w:r>
@@ -7078,7 +6999,6 @@
               <w:rPr>
                 <w:spacing w:val="0"/>
                 <w:position w:val="0"/>
-                <w:shd w:fill="auto" w:val="clear"/>
               </w:rPr>
             </w:pPr>
             <w:r>
@@ -7156,7 +7076,6 @@
               <w:rPr>
                 <w:spacing w:val="0"/>
                 <w:position w:val="0"/>
-                <w:shd w:fill="auto" w:val="clear"/>
               </w:rPr>
             </w:pPr>
             <w:r>
@@ -7196,7 +7115,6 @@
               <w:rPr>
                 <w:spacing w:val="0"/>
                 <w:position w:val="0"/>
-                <w:shd w:fill="auto" w:val="clear"/>
               </w:rPr>
             </w:pPr>
             <w:r>
@@ -7300,7 +7218,6 @@
               <w:rPr>
                 <w:spacing w:val="0"/>
                 <w:position w:val="0"/>
-                <w:shd w:fill="auto" w:val="clear"/>
               </w:rPr>
             </w:pPr>
             <w:r>
@@ -7341,7 +7258,6 @@
                 <w:spacing w:val="0"/>
                 <w:position w:val="0"/>
                 <w:sz w:val="22"/>
-                <w:shd w:fill="auto" w:val="clear"/>
               </w:rPr>
             </w:pPr>
             <w:r>
@@ -7456,7 +7372,6 @@
               <w:rPr>
                 <w:spacing w:val="0"/>
                 <w:position w:val="0"/>
-                <w:shd w:fill="auto" w:val="clear"/>
               </w:rPr>
             </w:pPr>
             <w:r>
@@ -7561,7 +7476,6 @@
                 <w:spacing w:val="0"/>
                 <w:position w:val="0"/>
                 <w:sz w:val="22"/>
-                <w:shd w:fill="auto" w:val="clear"/>
               </w:rPr>
             </w:pPr>
             <w:r>
@@ -7607,7 +7521,6 @@
               <w:rPr>
                 <w:spacing w:val="0"/>
                 <w:position w:val="0"/>
-                <w:shd w:fill="auto" w:val="clear"/>
               </w:rPr>
             </w:pPr>
             <w:r>
@@ -7749,7 +7662,6 @@
               <w:rPr>
                 <w:spacing w:val="0"/>
                 <w:position w:val="0"/>
-                <w:shd w:fill="auto" w:val="clear"/>
               </w:rPr>
             </w:pPr>
             <w:r>
@@ -7854,7 +7766,6 @@
                 <w:spacing w:val="0"/>
                 <w:position w:val="0"/>
                 <w:sz w:val="22"/>
-                <w:shd w:fill="auto" w:val="clear"/>
               </w:rPr>
             </w:pPr>
             <w:r>
@@ -8093,129 +8004,85 @@
           <w:sz w:val="28"/>
           <w:shd w:fill="auto" w:val="clear"/>
         </w:rPr>
-        <w:t xml:space="preserve">1. </w:t>
-      </w:r>
-      <w:r>
-        <w:rPr>
-          <w:rFonts w:ascii="Calibri" w:hAnsi="Calibri" w:cs="Calibri" w:eastAsia="Calibri"/>
-          <w:color w:val="434343"/>
-          <w:spacing w:val="0"/>
-          <w:position w:val="0"/>
-          <w:sz w:val="28"/>
-          <w:shd w:fill="auto" w:val="clear"/>
-        </w:rPr>
-        <w:t xml:space="preserve">Small shadows (melee). Run towards the player. Rise pass-out bar if they touch you. Low HP.</w:t>
-      </w:r>
-    </w:p>
-    <w:p>
-      <w:pPr>
-        <w:spacing w:before="0" w:after="0" w:line="276"/>
-        <w:ind w:right="0" w:left="0" w:firstLine="0"/>
-        <w:jc w:val="left"/>
-        <w:rPr>
-          <w:rFonts w:ascii="Calibri" w:hAnsi="Calibri" w:cs="Calibri" w:eastAsia="Calibri"/>
-          <w:color w:val="434343"/>
-          <w:spacing w:val="0"/>
-          <w:position w:val="0"/>
-          <w:sz w:val="28"/>
-          <w:shd w:fill="auto" w:val="clear"/>
-        </w:rPr>
-      </w:pPr>
-      <w:r>
-        <w:rPr>
-          <w:rFonts w:ascii="Calibri" w:hAnsi="Calibri" w:cs="Calibri" w:eastAsia="Calibri"/>
-          <w:color w:val="434343"/>
-          <w:spacing w:val="0"/>
-          <w:position w:val="0"/>
-          <w:sz w:val="28"/>
-          <w:shd w:fill="auto" w:val="clear"/>
-        </w:rPr>
-        <w:t xml:space="preserve">2. </w:t>
-      </w:r>
-      <w:r>
-        <w:rPr>
-          <w:rFonts w:ascii="Calibri" w:hAnsi="Calibri" w:cs="Calibri" w:eastAsia="Calibri"/>
-          <w:color w:val="434343"/>
-          <w:spacing w:val="0"/>
-          <w:position w:val="0"/>
-          <w:sz w:val="28"/>
-          <w:shd w:fill="auto" w:val="clear"/>
-        </w:rPr>
-        <w:t xml:space="preserve">Small shadows (ranged). Run towards the player until they are in range to shoot then stop. Shoot shadow orbs (1) at the player. Rise pass-out bar if they touch you or hit you with the orb. Very low HP.</w:t>
-      </w:r>
-    </w:p>
-    <w:p>
-      <w:pPr>
-        <w:spacing w:before="0" w:after="0" w:line="276"/>
-        <w:ind w:right="0" w:left="0" w:firstLine="0"/>
-        <w:jc w:val="left"/>
-        <w:rPr>
-          <w:rFonts w:ascii="Calibri" w:hAnsi="Calibri" w:cs="Calibri" w:eastAsia="Calibri"/>
-          <w:color w:val="434343"/>
-          <w:spacing w:val="0"/>
-          <w:position w:val="0"/>
-          <w:sz w:val="28"/>
-          <w:shd w:fill="auto" w:val="clear"/>
-        </w:rPr>
-      </w:pPr>
-      <w:r>
-        <w:rPr>
-          <w:rFonts w:ascii="Calibri" w:hAnsi="Calibri" w:cs="Calibri" w:eastAsia="Calibri"/>
-          <w:color w:val="434343"/>
-          <w:spacing w:val="0"/>
-          <w:position w:val="0"/>
-          <w:sz w:val="28"/>
-          <w:shd w:fill="auto" w:val="clear"/>
-        </w:rPr>
-        <w:t xml:space="preserve">3. </w:t>
-      </w:r>
-      <w:r>
-        <w:rPr>
-          <w:rFonts w:ascii="Calibri" w:hAnsi="Calibri" w:cs="Calibri" w:eastAsia="Calibri"/>
-          <w:color w:val="434343"/>
-          <w:spacing w:val="0"/>
-          <w:position w:val="0"/>
-          <w:sz w:val="28"/>
-          <w:shd w:fill="auto" w:val="clear"/>
-        </w:rPr>
-        <w:t xml:space="preserve">Big shadow (generic). Run toward the player and shoot shadow orbs(2/3) at the same time. Drain the pass-out bar if they touch you or hit you with orbs. Medium HP. Drop generic spirits when killed. </w:t>
-      </w:r>
-    </w:p>
-    <w:p>
-      <w:pPr>
-        <w:spacing w:before="0" w:after="0" w:line="276"/>
-        <w:ind w:right="0" w:left="0" w:firstLine="0"/>
-        <w:jc w:val="left"/>
-        <w:rPr>
-          <w:rFonts w:ascii="Calibri" w:hAnsi="Calibri" w:cs="Calibri" w:eastAsia="Calibri"/>
-          <w:color w:val="434343"/>
-          <w:spacing w:val="0"/>
-          <w:position w:val="0"/>
-          <w:sz w:val="28"/>
-          <w:shd w:fill="auto" w:val="clear"/>
-        </w:rPr>
-      </w:pPr>
-      <w:r>
-        <w:rPr>
-          <w:rFonts w:ascii="Calibri" w:hAnsi="Calibri" w:cs="Calibri" w:eastAsia="Calibri"/>
-          <w:color w:val="434343"/>
-          <w:spacing w:val="0"/>
-          <w:position w:val="0"/>
-          <w:sz w:val="28"/>
-          <w:shd w:fill="auto" w:val="clear"/>
-        </w:rPr>
-        <w:t xml:space="preserve">4. </w:t>
-      </w:r>
-      <w:r>
-        <w:rPr>
-          <w:rFonts w:ascii="Calibri" w:hAnsi="Calibri" w:cs="Calibri" w:eastAsia="Calibri"/>
-          <w:color w:val="434343"/>
-          <w:spacing w:val="0"/>
-          <w:position w:val="0"/>
-          <w:sz w:val="28"/>
-          <w:shd w:fill="auto" w:val="clear"/>
-        </w:rPr>
-        <w:t xml:space="preserve">Big shadow (special). Run towards the player and use special abilities at the same time. The type of special ability depends on the type of shadow. Arcane lines in front of the shadow drain the pass-out bar if they hit the player. Light circles drain the pass-out bar if they hit the player. High HP. Drop special spirits, depending on the type, when killed.</w:t>
+        <w:t xml:space="preserve">1. Small shadows (melee). Run towards the player. Rise pass-out bar if they touch you. Low HP.</w:t>
+      </w:r>
+    </w:p>
+    <w:p>
+      <w:pPr>
+        <w:spacing w:before="0" w:after="0" w:line="276"/>
+        <w:ind w:right="0" w:left="0" w:firstLine="0"/>
+        <w:jc w:val="left"/>
+        <w:rPr>
+          <w:rFonts w:ascii="Calibri" w:hAnsi="Calibri" w:cs="Calibri" w:eastAsia="Calibri"/>
+          <w:color w:val="434343"/>
+          <w:spacing w:val="0"/>
+          <w:position w:val="0"/>
+          <w:sz w:val="28"/>
+          <w:shd w:fill="auto" w:val="clear"/>
+        </w:rPr>
+      </w:pPr>
+      <w:r>
+        <w:rPr>
+          <w:rFonts w:ascii="Calibri" w:hAnsi="Calibri" w:cs="Calibri" w:eastAsia="Calibri"/>
+          <w:color w:val="434343"/>
+          <w:spacing w:val="0"/>
+          <w:position w:val="0"/>
+          <w:sz w:val="28"/>
+          <w:shd w:fill="auto" w:val="clear"/>
+        </w:rPr>
+        <w:t xml:space="preserve">2. Small shadows (ranged). Run towards the player until they are in range to shoot then stop. Shoot shadow orbs (1) at the player. Rise pass-out bar if they touch you or hit you with the orb. Very low HP.</w:t>
+      </w:r>
+    </w:p>
+    <w:p>
+      <w:pPr>
+        <w:spacing w:before="0" w:after="0" w:line="276"/>
+        <w:ind w:right="0" w:left="0" w:firstLine="0"/>
+        <w:jc w:val="left"/>
+        <w:rPr>
+          <w:rFonts w:ascii="Calibri" w:hAnsi="Calibri" w:cs="Calibri" w:eastAsia="Calibri"/>
+          <w:color w:val="434343"/>
+          <w:spacing w:val="0"/>
+          <w:position w:val="0"/>
+          <w:sz w:val="28"/>
+          <w:shd w:fill="auto" w:val="clear"/>
+        </w:rPr>
+      </w:pPr>
+      <w:r>
+        <w:rPr>
+          <w:rFonts w:ascii="Calibri" w:hAnsi="Calibri" w:cs="Calibri" w:eastAsia="Calibri"/>
+          <w:color w:val="434343"/>
+          <w:spacing w:val="0"/>
+          <w:position w:val="0"/>
+          <w:sz w:val="28"/>
+          <w:shd w:fill="auto" w:val="clear"/>
+        </w:rPr>
+        <w:t xml:space="preserve">3. Big shadow (generic). Run toward the player and shoot shadow orbs(2/3) at the same time. Drain the pass-out bar if they touch you or hit you with orbs. Medium HP. Drop generic spirits when killed. </w:t>
+      </w:r>
+    </w:p>
+    <w:p>
+      <w:pPr>
+        <w:spacing w:before="0" w:after="0" w:line="276"/>
+        <w:ind w:right="0" w:left="0" w:firstLine="0"/>
+        <w:jc w:val="left"/>
+        <w:rPr>
+          <w:rFonts w:ascii="Calibri" w:hAnsi="Calibri" w:cs="Calibri" w:eastAsia="Calibri"/>
+          <w:color w:val="434343"/>
+          <w:spacing w:val="0"/>
+          <w:position w:val="0"/>
+          <w:sz w:val="28"/>
+          <w:shd w:fill="auto" w:val="clear"/>
+        </w:rPr>
+      </w:pPr>
+      <w:r>
+        <w:rPr>
+          <w:rFonts w:ascii="Calibri" w:hAnsi="Calibri" w:cs="Calibri" w:eastAsia="Calibri"/>
+          <w:color w:val="434343"/>
+          <w:spacing w:val="0"/>
+          <w:position w:val="0"/>
+          <w:sz w:val="28"/>
+          <w:shd w:fill="auto" w:val="clear"/>
+        </w:rPr>
+        <w:t xml:space="preserve">4. Big shadow (special). Run towards the player and use special abilities at the same time. The type of special ability depends on the type of shadow. Arcane lines in front of the shadow drain the pass-out bar if they hit the player. Light circles drain the pass-out bar if they hit the player. High HP. Drop special spirits, depending on the type, when killed.</w:t>
       </w:r>
     </w:p>
     <w:p>
@@ -8320,203 +8187,137 @@
           <w:sz w:val="28"/>
           <w:shd w:fill="auto" w:val="clear"/>
         </w:rPr>
-        <w:t xml:space="preserve">1. </w:t>
-      </w:r>
-      <w:r>
-        <w:rPr>
-          <w:rFonts w:ascii="Calibri" w:hAnsi="Calibri" w:cs="Calibri" w:eastAsia="Calibri"/>
-          <w:color w:val="434343"/>
-          <w:spacing w:val="0"/>
-          <w:position w:val="0"/>
-          <w:sz w:val="28"/>
-          <w:shd w:fill="auto" w:val="clear"/>
-        </w:rPr>
-        <w:t xml:space="preserve">Rum shadow</w:t>
-      </w:r>
-    </w:p>
-    <w:p>
-      <w:pPr>
-        <w:spacing w:before="0" w:after="0" w:line="276"/>
-        <w:ind w:right="0" w:left="0" w:firstLine="0"/>
-        <w:jc w:val="left"/>
-        <w:rPr>
-          <w:rFonts w:ascii="Calibri" w:hAnsi="Calibri" w:cs="Calibri" w:eastAsia="Calibri"/>
-          <w:color w:val="434343"/>
-          <w:spacing w:val="0"/>
-          <w:position w:val="0"/>
-          <w:sz w:val="28"/>
-          <w:shd w:fill="auto" w:val="clear"/>
-        </w:rPr>
-      </w:pPr>
-      <w:r>
-        <w:rPr>
-          <w:rFonts w:ascii="Calibri" w:hAnsi="Calibri" w:cs="Calibri" w:eastAsia="Calibri"/>
-          <w:color w:val="434343"/>
-          <w:spacing w:val="0"/>
-          <w:position w:val="0"/>
-          <w:sz w:val="28"/>
-          <w:shd w:fill="auto" w:val="clear"/>
-        </w:rPr>
-        <w:t xml:space="preserve">2. </w:t>
-      </w:r>
-      <w:r>
-        <w:rPr>
-          <w:rFonts w:ascii="Calibri" w:hAnsi="Calibri" w:cs="Calibri" w:eastAsia="Calibri"/>
-          <w:color w:val="434343"/>
-          <w:spacing w:val="0"/>
-          <w:position w:val="0"/>
-          <w:sz w:val="28"/>
-          <w:shd w:fill="auto" w:val="clear"/>
-        </w:rPr>
-        <w:t xml:space="preserve">vodka shadow</w:t>
-      </w:r>
-    </w:p>
-    <w:p>
-      <w:pPr>
-        <w:spacing w:before="0" w:after="0" w:line="276"/>
-        <w:ind w:right="0" w:left="0" w:firstLine="0"/>
-        <w:jc w:val="left"/>
-        <w:rPr>
-          <w:rFonts w:ascii="Calibri" w:hAnsi="Calibri" w:cs="Calibri" w:eastAsia="Calibri"/>
-          <w:color w:val="434343"/>
-          <w:spacing w:val="0"/>
-          <w:position w:val="0"/>
-          <w:sz w:val="28"/>
-          <w:shd w:fill="auto" w:val="clear"/>
-        </w:rPr>
-      </w:pPr>
-      <w:r>
-        <w:rPr>
-          <w:rFonts w:ascii="Calibri" w:hAnsi="Calibri" w:cs="Calibri" w:eastAsia="Calibri"/>
-          <w:color w:val="434343"/>
-          <w:spacing w:val="0"/>
-          <w:position w:val="0"/>
-          <w:sz w:val="28"/>
-          <w:shd w:fill="auto" w:val="clear"/>
-        </w:rPr>
-        <w:t xml:space="preserve">3. </w:t>
-      </w:r>
-      <w:r>
-        <w:rPr>
-          <w:rFonts w:ascii="Calibri" w:hAnsi="Calibri" w:cs="Calibri" w:eastAsia="Calibri"/>
-          <w:color w:val="434343"/>
-          <w:spacing w:val="0"/>
-          <w:position w:val="0"/>
-          <w:sz w:val="28"/>
-          <w:shd w:fill="auto" w:val="clear"/>
-        </w:rPr>
-        <w:t xml:space="preserve">tequila shadow</w:t>
-      </w:r>
-    </w:p>
-    <w:p>
-      <w:pPr>
-        <w:spacing w:before="0" w:after="0" w:line="276"/>
-        <w:ind w:right="0" w:left="0" w:firstLine="0"/>
-        <w:jc w:val="left"/>
-        <w:rPr>
-          <w:rFonts w:ascii="Calibri" w:hAnsi="Calibri" w:cs="Calibri" w:eastAsia="Calibri"/>
-          <w:color w:val="434343"/>
-          <w:spacing w:val="0"/>
-          <w:position w:val="0"/>
-          <w:sz w:val="28"/>
-          <w:shd w:fill="auto" w:val="clear"/>
-        </w:rPr>
-      </w:pPr>
-      <w:r>
-        <w:rPr>
-          <w:rFonts w:ascii="Calibri" w:hAnsi="Calibri" w:cs="Calibri" w:eastAsia="Calibri"/>
-          <w:color w:val="434343"/>
-          <w:spacing w:val="0"/>
-          <w:position w:val="0"/>
-          <w:sz w:val="28"/>
-          <w:shd w:fill="auto" w:val="clear"/>
-        </w:rPr>
-        <w:t xml:space="preserve">4. </w:t>
-      </w:r>
-      <w:r>
-        <w:rPr>
-          <w:rFonts w:ascii="Calibri" w:hAnsi="Calibri" w:cs="Calibri" w:eastAsia="Calibri"/>
-          <w:color w:val="434343"/>
-          <w:spacing w:val="0"/>
-          <w:position w:val="0"/>
-          <w:sz w:val="28"/>
-          <w:shd w:fill="auto" w:val="clear"/>
-        </w:rPr>
-        <w:t xml:space="preserve">whiskey shadow</w:t>
-      </w:r>
-    </w:p>
-    <w:p>
-      <w:pPr>
-        <w:spacing w:before="0" w:after="0" w:line="276"/>
-        <w:ind w:right="0" w:left="0" w:firstLine="0"/>
-        <w:jc w:val="left"/>
-        <w:rPr>
-          <w:rFonts w:ascii="Calibri" w:hAnsi="Calibri" w:cs="Calibri" w:eastAsia="Calibri"/>
-          <w:color w:val="434343"/>
-          <w:spacing w:val="0"/>
-          <w:position w:val="0"/>
-          <w:sz w:val="28"/>
-          <w:shd w:fill="auto" w:val="clear"/>
-        </w:rPr>
-      </w:pPr>
-      <w:r>
-        <w:rPr>
-          <w:rFonts w:ascii="Calibri" w:hAnsi="Calibri" w:cs="Calibri" w:eastAsia="Calibri"/>
-          <w:color w:val="434343"/>
-          <w:spacing w:val="0"/>
-          <w:position w:val="0"/>
-          <w:sz w:val="28"/>
-          <w:shd w:fill="auto" w:val="clear"/>
-        </w:rPr>
-        <w:t xml:space="preserve">5. </w:t>
-      </w:r>
-      <w:r>
-        <w:rPr>
-          <w:rFonts w:ascii="Calibri" w:hAnsi="Calibri" w:cs="Calibri" w:eastAsia="Calibri"/>
-          <w:color w:val="434343"/>
-          <w:spacing w:val="0"/>
-          <w:position w:val="0"/>
-          <w:sz w:val="28"/>
-          <w:shd w:fill="auto" w:val="clear"/>
-        </w:rPr>
-        <w:t xml:space="preserve">Apricot liqueur shadow</w:t>
-      </w:r>
-    </w:p>
-    <w:p>
-      <w:pPr>
-        <w:spacing w:before="0" w:after="0" w:line="276"/>
-        <w:ind w:right="0" w:left="0" w:firstLine="0"/>
-        <w:jc w:val="left"/>
-        <w:rPr>
-          <w:rFonts w:ascii="Calibri" w:hAnsi="Calibri" w:cs="Calibri" w:eastAsia="Calibri"/>
-          <w:color w:val="434343"/>
-          <w:spacing w:val="0"/>
-          <w:position w:val="0"/>
-          <w:sz w:val="28"/>
-          <w:shd w:fill="auto" w:val="clear"/>
-        </w:rPr>
-      </w:pPr>
-      <w:r>
-        <w:rPr>
-          <w:rFonts w:ascii="Calibri" w:hAnsi="Calibri" w:cs="Calibri" w:eastAsia="Calibri"/>
-          <w:color w:val="434343"/>
-          <w:spacing w:val="0"/>
-          <w:position w:val="0"/>
-          <w:sz w:val="28"/>
-          <w:shd w:fill="auto" w:val="clear"/>
-        </w:rPr>
-        <w:t xml:space="preserve">6. </w:t>
-      </w:r>
-      <w:r>
-        <w:rPr>
-          <w:rFonts w:ascii="Calibri" w:hAnsi="Calibri" w:cs="Calibri" w:eastAsia="Calibri"/>
-          <w:color w:val="434343"/>
-          <w:spacing w:val="0"/>
-          <w:position w:val="0"/>
-          <w:sz w:val="28"/>
-          <w:shd w:fill="auto" w:val="clear"/>
-        </w:rPr>
-        <w:t xml:space="preserve">Cherry brandy shadow</w:t>
+        <w:t xml:space="preserve">1. Rum shadow</w:t>
+      </w:r>
+    </w:p>
+    <w:p>
+      <w:pPr>
+        <w:spacing w:before="0" w:after="0" w:line="276"/>
+        <w:ind w:right="0" w:left="0" w:firstLine="0"/>
+        <w:jc w:val="left"/>
+        <w:rPr>
+          <w:rFonts w:ascii="Calibri" w:hAnsi="Calibri" w:cs="Calibri" w:eastAsia="Calibri"/>
+          <w:color w:val="434343"/>
+          <w:spacing w:val="0"/>
+          <w:position w:val="0"/>
+          <w:sz w:val="28"/>
+          <w:shd w:fill="auto" w:val="clear"/>
+        </w:rPr>
+      </w:pPr>
+      <w:r>
+        <w:rPr>
+          <w:rFonts w:ascii="Calibri" w:hAnsi="Calibri" w:cs="Calibri" w:eastAsia="Calibri"/>
+          <w:color w:val="434343"/>
+          <w:spacing w:val="0"/>
+          <w:position w:val="0"/>
+          <w:sz w:val="28"/>
+          <w:shd w:fill="auto" w:val="clear"/>
+        </w:rPr>
+        <w:t xml:space="preserve">2. vodka shadow</w:t>
+      </w:r>
+    </w:p>
+    <w:p>
+      <w:pPr>
+        <w:spacing w:before="0" w:after="0" w:line="276"/>
+        <w:ind w:right="0" w:left="0" w:firstLine="0"/>
+        <w:jc w:val="left"/>
+        <w:rPr>
+          <w:rFonts w:ascii="Calibri" w:hAnsi="Calibri" w:cs="Calibri" w:eastAsia="Calibri"/>
+          <w:color w:val="434343"/>
+          <w:spacing w:val="0"/>
+          <w:position w:val="0"/>
+          <w:sz w:val="28"/>
+          <w:shd w:fill="auto" w:val="clear"/>
+        </w:rPr>
+      </w:pPr>
+      <w:r>
+        <w:rPr>
+          <w:rFonts w:ascii="Calibri" w:hAnsi="Calibri" w:cs="Calibri" w:eastAsia="Calibri"/>
+          <w:color w:val="434343"/>
+          <w:spacing w:val="0"/>
+          <w:position w:val="0"/>
+          <w:sz w:val="28"/>
+          <w:shd w:fill="auto" w:val="clear"/>
+        </w:rPr>
+        <w:t xml:space="preserve">3. tequila shadow</w:t>
+      </w:r>
+    </w:p>
+    <w:p>
+      <w:pPr>
+        <w:spacing w:before="0" w:after="0" w:line="276"/>
+        <w:ind w:right="0" w:left="0" w:firstLine="0"/>
+        <w:jc w:val="left"/>
+        <w:rPr>
+          <w:rFonts w:ascii="Calibri" w:hAnsi="Calibri" w:cs="Calibri" w:eastAsia="Calibri"/>
+          <w:color w:val="434343"/>
+          <w:spacing w:val="0"/>
+          <w:position w:val="0"/>
+          <w:sz w:val="28"/>
+          <w:shd w:fill="auto" w:val="clear"/>
+        </w:rPr>
+      </w:pPr>
+      <w:r>
+        <w:rPr>
+          <w:rFonts w:ascii="Calibri" w:hAnsi="Calibri" w:cs="Calibri" w:eastAsia="Calibri"/>
+          <w:color w:val="434343"/>
+          <w:spacing w:val="0"/>
+          <w:position w:val="0"/>
+          <w:sz w:val="28"/>
+          <w:shd w:fill="auto" w:val="clear"/>
+        </w:rPr>
+        <w:t xml:space="preserve">4. whiskey shadow</w:t>
+      </w:r>
+    </w:p>
+    <w:p>
+      <w:pPr>
+        <w:spacing w:before="0" w:after="0" w:line="276"/>
+        <w:ind w:right="0" w:left="0" w:firstLine="0"/>
+        <w:jc w:val="left"/>
+        <w:rPr>
+          <w:rFonts w:ascii="Calibri" w:hAnsi="Calibri" w:cs="Calibri" w:eastAsia="Calibri"/>
+          <w:color w:val="434343"/>
+          <w:spacing w:val="0"/>
+          <w:position w:val="0"/>
+          <w:sz w:val="28"/>
+          <w:shd w:fill="auto" w:val="clear"/>
+        </w:rPr>
+      </w:pPr>
+      <w:r>
+        <w:rPr>
+          <w:rFonts w:ascii="Calibri" w:hAnsi="Calibri" w:cs="Calibri" w:eastAsia="Calibri"/>
+          <w:color w:val="434343"/>
+          <w:spacing w:val="0"/>
+          <w:position w:val="0"/>
+          <w:sz w:val="28"/>
+          <w:shd w:fill="auto" w:val="clear"/>
+        </w:rPr>
+        <w:t xml:space="preserve">5. Apricot liqueur shadow</w:t>
+      </w:r>
+    </w:p>
+    <w:p>
+      <w:pPr>
+        <w:spacing w:before="0" w:after="0" w:line="276"/>
+        <w:ind w:right="0" w:left="0" w:firstLine="0"/>
+        <w:jc w:val="left"/>
+        <w:rPr>
+          <w:rFonts w:ascii="Calibri" w:hAnsi="Calibri" w:cs="Calibri" w:eastAsia="Calibri"/>
+          <w:color w:val="434343"/>
+          <w:spacing w:val="0"/>
+          <w:position w:val="0"/>
+          <w:sz w:val="28"/>
+          <w:shd w:fill="auto" w:val="clear"/>
+        </w:rPr>
+      </w:pPr>
+      <w:r>
+        <w:rPr>
+          <w:rFonts w:ascii="Calibri" w:hAnsi="Calibri" w:cs="Calibri" w:eastAsia="Calibri"/>
+          <w:color w:val="434343"/>
+          <w:spacing w:val="0"/>
+          <w:position w:val="0"/>
+          <w:sz w:val="28"/>
+          <w:shd w:fill="auto" w:val="clear"/>
+        </w:rPr>
+        <w:t xml:space="preserve">6. Cherry brandy shadow</w:t>
       </w:r>
     </w:p>
     <w:p>
@@ -8637,92 +8438,59 @@
           <w:sz w:val="28"/>
           <w:shd w:fill="auto" w:val="clear"/>
         </w:rPr>
-        <w:t xml:space="preserve">1. </w:t>
-      </w:r>
-      <w:r>
-        <w:rPr>
-          <w:rFonts w:ascii="Calibri" w:hAnsi="Calibri" w:cs="Calibri" w:eastAsia="Calibri"/>
-          <w:color w:val="434343"/>
-          <w:spacing w:val="0"/>
-          <w:position w:val="0"/>
-          <w:sz w:val="28"/>
-          <w:shd w:fill="auto" w:val="clear"/>
-        </w:rPr>
-        <w:t xml:space="preserve">Lightning line attack. Shoots in front. It does damage to the first enemy hit. (Potentially all enemies in a line, depending on the code complexity).Lower damage but faster cooldown.</w:t>
-      </w:r>
-    </w:p>
-    <w:p>
-      <w:pPr>
-        <w:spacing w:before="0" w:after="0" w:line="276"/>
-        <w:ind w:right="0" w:left="0" w:firstLine="0"/>
-        <w:jc w:val="left"/>
-        <w:rPr>
-          <w:rFonts w:ascii="Calibri" w:hAnsi="Calibri" w:cs="Calibri" w:eastAsia="Calibri"/>
-          <w:color w:val="434343"/>
-          <w:spacing w:val="0"/>
-          <w:position w:val="0"/>
-          <w:sz w:val="28"/>
-          <w:shd w:fill="auto" w:val="clear"/>
-        </w:rPr>
-      </w:pPr>
-      <w:r>
-        <w:rPr>
-          <w:rFonts w:ascii="Calibri" w:hAnsi="Calibri" w:cs="Calibri" w:eastAsia="Calibri"/>
-          <w:color w:val="434343"/>
-          <w:spacing w:val="0"/>
-          <w:position w:val="0"/>
-          <w:sz w:val="28"/>
-          <w:shd w:fill="auto" w:val="clear"/>
-        </w:rPr>
-        <w:t xml:space="preserve">2. </w:t>
-      </w:r>
-      <w:r>
-        <w:rPr>
-          <w:rFonts w:ascii="Calibri" w:hAnsi="Calibri" w:cs="Calibri" w:eastAsia="Calibri"/>
-          <w:color w:val="434343"/>
-          <w:spacing w:val="0"/>
-          <w:position w:val="0"/>
-          <w:sz w:val="28"/>
-          <w:shd w:fill="auto" w:val="clear"/>
-        </w:rPr>
-        <w:t xml:space="preserve">Small ice circle. Creates a small circle of ice around the player. It does damage to all enemies it hits. (And slows them down?) Medium damage but longer cooldown.</w:t>
-      </w:r>
-    </w:p>
-    <w:p>
-      <w:pPr>
-        <w:spacing w:before="0" w:after="0" w:line="276"/>
-        <w:ind w:right="0" w:left="0" w:firstLine="0"/>
-        <w:jc w:val="left"/>
-        <w:rPr>
-          <w:rFonts w:ascii="Calibri" w:hAnsi="Calibri" w:cs="Calibri" w:eastAsia="Calibri"/>
-          <w:color w:val="434343"/>
-          <w:spacing w:val="0"/>
-          <w:position w:val="0"/>
-          <w:sz w:val="28"/>
-          <w:shd w:fill="auto" w:val="clear"/>
-        </w:rPr>
-      </w:pPr>
-      <w:r>
-        <w:rPr>
-          <w:rFonts w:ascii="Calibri" w:hAnsi="Calibri" w:cs="Calibri" w:eastAsia="Calibri"/>
-          <w:color w:val="434343"/>
-          <w:spacing w:val="0"/>
-          <w:position w:val="0"/>
-          <w:sz w:val="28"/>
-          <w:shd w:fill="auto" w:val="clear"/>
-        </w:rPr>
-        <w:t xml:space="preserve">3. </w:t>
-      </w:r>
-      <w:r>
-        <w:rPr>
-          <w:rFonts w:ascii="Calibri" w:hAnsi="Calibri" w:cs="Calibri" w:eastAsia="Calibri"/>
-          <w:color w:val="434343"/>
-          <w:spacing w:val="0"/>
-          <w:position w:val="0"/>
-          <w:sz w:val="28"/>
-          <w:shd w:fill="auto" w:val="clear"/>
-        </w:rPr>
-        <w:t xml:space="preserve">Fire cone. Creates a small cone of fire in front of the player. It does damage to all enemies it hits. Higher damage but medium cooldown.</w:t>
+        <w:t xml:space="preserve">1. Lightning line attack. Shoots in front. It does damage to the first enemy hit. (Potentially all enemies in a line, depending on the code complexity).Lower damage but faster cooldown.</w:t>
+      </w:r>
+    </w:p>
+    <w:p>
+      <w:pPr>
+        <w:spacing w:before="0" w:after="0" w:line="276"/>
+        <w:ind w:right="0" w:left="0" w:firstLine="0"/>
+        <w:jc w:val="left"/>
+        <w:rPr>
+          <w:rFonts w:ascii="Calibri" w:hAnsi="Calibri" w:cs="Calibri" w:eastAsia="Calibri"/>
+          <w:color w:val="434343"/>
+          <w:spacing w:val="0"/>
+          <w:position w:val="0"/>
+          <w:sz w:val="28"/>
+          <w:shd w:fill="auto" w:val="clear"/>
+        </w:rPr>
+      </w:pPr>
+      <w:r>
+        <w:rPr>
+          <w:rFonts w:ascii="Calibri" w:hAnsi="Calibri" w:cs="Calibri" w:eastAsia="Calibri"/>
+          <w:color w:val="434343"/>
+          <w:spacing w:val="0"/>
+          <w:position w:val="0"/>
+          <w:sz w:val="28"/>
+          <w:shd w:fill="auto" w:val="clear"/>
+        </w:rPr>
+        <w:t xml:space="preserve">2. Small ice circle. Creates a small circle of ice around the player. It does damage to all enemies it hits. (And slows them down?) Medium damage but longer cooldown.</w:t>
+      </w:r>
+    </w:p>
+    <w:p>
+      <w:pPr>
+        <w:spacing w:before="0" w:after="0" w:line="276"/>
+        <w:ind w:right="0" w:left="0" w:firstLine="0"/>
+        <w:jc w:val="left"/>
+        <w:rPr>
+          <w:rFonts w:ascii="Calibri" w:hAnsi="Calibri" w:cs="Calibri" w:eastAsia="Calibri"/>
+          <w:color w:val="434343"/>
+          <w:spacing w:val="0"/>
+          <w:position w:val="0"/>
+          <w:sz w:val="28"/>
+          <w:shd w:fill="auto" w:val="clear"/>
+        </w:rPr>
+      </w:pPr>
+      <w:r>
+        <w:rPr>
+          <w:rFonts w:ascii="Calibri" w:hAnsi="Calibri" w:cs="Calibri" w:eastAsia="Calibri"/>
+          <w:color w:val="434343"/>
+          <w:spacing w:val="0"/>
+          <w:position w:val="0"/>
+          <w:sz w:val="28"/>
+          <w:shd w:fill="auto" w:val="clear"/>
+        </w:rPr>
+        <w:t xml:space="preserve">3. Fire cone. Creates a small cone of fire in front of the player. It does damage to all enemies it hits. Higher damage but medium cooldown.</w:t>
       </w:r>
     </w:p>
     <w:p>
@@ -8801,92 +8569,59 @@
           <w:sz w:val="28"/>
           <w:shd w:fill="auto" w:val="clear"/>
         </w:rPr>
-        <w:t xml:space="preserve">1. </w:t>
-      </w:r>
-      <w:r>
-        <w:rPr>
-          <w:rFonts w:ascii="Calibri" w:hAnsi="Calibri" w:cs="Calibri" w:eastAsia="Calibri"/>
-          <w:color w:val="434343"/>
-          <w:spacing w:val="0"/>
-          <w:position w:val="0"/>
-          <w:sz w:val="28"/>
-          <w:shd w:fill="auto" w:val="clear"/>
-        </w:rPr>
-        <w:t xml:space="preserve">Light beam. A medium-range beam of light rotates around the player and deals damage to enemies hit. Longer cooldown.</w:t>
-      </w:r>
-    </w:p>
-    <w:p>
-      <w:pPr>
-        <w:spacing w:before="0" w:after="0" w:line="276"/>
-        <w:ind w:right="0" w:left="0" w:firstLine="0"/>
-        <w:jc w:val="left"/>
-        <w:rPr>
-          <w:rFonts w:ascii="Calibri" w:hAnsi="Calibri" w:cs="Calibri" w:eastAsia="Calibri"/>
-          <w:color w:val="434343"/>
-          <w:spacing w:val="0"/>
-          <w:position w:val="0"/>
-          <w:sz w:val="28"/>
-          <w:shd w:fill="auto" w:val="clear"/>
-        </w:rPr>
-      </w:pPr>
-      <w:r>
-        <w:rPr>
-          <w:rFonts w:ascii="Calibri" w:hAnsi="Calibri" w:cs="Calibri" w:eastAsia="Calibri"/>
-          <w:color w:val="434343"/>
-          <w:spacing w:val="0"/>
-          <w:position w:val="0"/>
-          <w:sz w:val="28"/>
-          <w:shd w:fill="auto" w:val="clear"/>
-        </w:rPr>
-        <w:t xml:space="preserve">2. </w:t>
-      </w:r>
-      <w:r>
-        <w:rPr>
-          <w:rFonts w:ascii="Calibri" w:hAnsi="Calibri" w:cs="Calibri" w:eastAsia="Calibri"/>
-          <w:color w:val="434343"/>
-          <w:spacing w:val="0"/>
-          <w:position w:val="0"/>
-          <w:sz w:val="28"/>
-          <w:shd w:fill="auto" w:val="clear"/>
-        </w:rPr>
-        <w:t xml:space="preserve">Arcane Blast. Line (or circle) in front of the player that does damage to every enemy hit. longer cooldown.</w:t>
-      </w:r>
-    </w:p>
-    <w:p>
-      <w:pPr>
-        <w:spacing w:before="0" w:after="0" w:line="276"/>
-        <w:ind w:right="0" w:left="0" w:firstLine="0"/>
-        <w:jc w:val="left"/>
-        <w:rPr>
-          <w:rFonts w:ascii="Calibri" w:hAnsi="Calibri" w:cs="Calibri" w:eastAsia="Calibri"/>
-          <w:color w:val="434343"/>
-          <w:spacing w:val="0"/>
-          <w:position w:val="0"/>
-          <w:sz w:val="28"/>
-          <w:shd w:fill="auto" w:val="clear"/>
-        </w:rPr>
-      </w:pPr>
-      <w:r>
-        <w:rPr>
-          <w:rFonts w:ascii="Calibri" w:hAnsi="Calibri" w:cs="Calibri" w:eastAsia="Calibri"/>
-          <w:color w:val="434343"/>
-          <w:spacing w:val="0"/>
-          <w:position w:val="0"/>
-          <w:sz w:val="28"/>
-          <w:shd w:fill="auto" w:val="clear"/>
-        </w:rPr>
-        <w:t xml:space="preserve">3. </w:t>
-      </w:r>
-      <w:r>
-        <w:rPr>
-          <w:rFonts w:ascii="Calibri" w:hAnsi="Calibri" w:cs="Calibri" w:eastAsia="Calibri"/>
-          <w:color w:val="434343"/>
-          <w:spacing w:val="0"/>
-          <w:position w:val="0"/>
-          <w:sz w:val="28"/>
-          <w:shd w:fill="auto" w:val="clear"/>
-        </w:rPr>
-        <w:t xml:space="preserve">Shadow dash? The player dashes forward a short distance. Immune to damage during that time? Long cooldown. Only active ability?</w:t>
+        <w:t xml:space="preserve">1. Light beam. A medium-range beam of light rotates around the player and deals damage to enemies hit. Longer cooldown.</w:t>
+      </w:r>
+    </w:p>
+    <w:p>
+      <w:pPr>
+        <w:spacing w:before="0" w:after="0" w:line="276"/>
+        <w:ind w:right="0" w:left="0" w:firstLine="0"/>
+        <w:jc w:val="left"/>
+        <w:rPr>
+          <w:rFonts w:ascii="Calibri" w:hAnsi="Calibri" w:cs="Calibri" w:eastAsia="Calibri"/>
+          <w:color w:val="434343"/>
+          <w:spacing w:val="0"/>
+          <w:position w:val="0"/>
+          <w:sz w:val="28"/>
+          <w:shd w:fill="auto" w:val="clear"/>
+        </w:rPr>
+      </w:pPr>
+      <w:r>
+        <w:rPr>
+          <w:rFonts w:ascii="Calibri" w:hAnsi="Calibri" w:cs="Calibri" w:eastAsia="Calibri"/>
+          <w:color w:val="434343"/>
+          <w:spacing w:val="0"/>
+          <w:position w:val="0"/>
+          <w:sz w:val="28"/>
+          <w:shd w:fill="auto" w:val="clear"/>
+        </w:rPr>
+        <w:t xml:space="preserve">2. Arcane Blast. Line (or circle) in front of the player that does damage to every enemy hit. longer cooldown.</w:t>
+      </w:r>
+    </w:p>
+    <w:p>
+      <w:pPr>
+        <w:spacing w:before="0" w:after="0" w:line="276"/>
+        <w:ind w:right="0" w:left="0" w:firstLine="0"/>
+        <w:jc w:val="left"/>
+        <w:rPr>
+          <w:rFonts w:ascii="Calibri" w:hAnsi="Calibri" w:cs="Calibri" w:eastAsia="Calibri"/>
+          <w:color w:val="434343"/>
+          <w:spacing w:val="0"/>
+          <w:position w:val="0"/>
+          <w:sz w:val="28"/>
+          <w:shd w:fill="auto" w:val="clear"/>
+        </w:rPr>
+      </w:pPr>
+      <w:r>
+        <w:rPr>
+          <w:rFonts w:ascii="Calibri" w:hAnsi="Calibri" w:cs="Calibri" w:eastAsia="Calibri"/>
+          <w:color w:val="434343"/>
+          <w:spacing w:val="0"/>
+          <w:position w:val="0"/>
+          <w:sz w:val="28"/>
+          <w:shd w:fill="auto" w:val="clear"/>
+        </w:rPr>
+        <w:t xml:space="preserve">3. Shadow dash? The player dashes forward a short distance. Immune to damage during that time? Long cooldown. Only active ability?</w:t>
       </w:r>
     </w:p>
     <w:p>
@@ -9055,203 +8790,137 @@
           <w:sz w:val="28"/>
           <w:shd w:fill="auto" w:val="clear"/>
         </w:rPr>
-        <w:t xml:space="preserve">1. </w:t>
-      </w:r>
-      <w:r>
-        <w:rPr>
-          <w:rFonts w:ascii="Calibri" w:hAnsi="Calibri" w:cs="Calibri" w:eastAsia="Calibri"/>
-          <w:color w:val="434343"/>
-          <w:spacing w:val="0"/>
-          <w:position w:val="0"/>
-          <w:sz w:val="28"/>
-          <w:shd w:fill="auto" w:val="clear"/>
-        </w:rPr>
-        <w:t xml:space="preserve">Orange juice. Increases the number of additives you can use by 1.</w:t>
-      </w:r>
-    </w:p>
-    <w:p>
-      <w:pPr>
-        <w:spacing w:before="0" w:after="0" w:line="276"/>
-        <w:ind w:right="0" w:left="0" w:firstLine="0"/>
-        <w:jc w:val="left"/>
-        <w:rPr>
-          <w:rFonts w:ascii="Calibri" w:hAnsi="Calibri" w:cs="Calibri" w:eastAsia="Calibri"/>
-          <w:color w:val="434343"/>
-          <w:spacing w:val="0"/>
-          <w:position w:val="0"/>
-          <w:sz w:val="28"/>
-          <w:shd w:fill="auto" w:val="clear"/>
-        </w:rPr>
-      </w:pPr>
-      <w:r>
-        <w:rPr>
-          <w:rFonts w:ascii="Calibri" w:hAnsi="Calibri" w:cs="Calibri" w:eastAsia="Calibri"/>
-          <w:color w:val="434343"/>
-          <w:spacing w:val="0"/>
-          <w:position w:val="0"/>
-          <w:sz w:val="28"/>
-          <w:shd w:fill="auto" w:val="clear"/>
-        </w:rPr>
-        <w:t xml:space="preserve">2. </w:t>
-      </w:r>
-      <w:r>
-        <w:rPr>
-          <w:rFonts w:ascii="Calibri" w:hAnsi="Calibri" w:cs="Calibri" w:eastAsia="Calibri"/>
-          <w:color w:val="434343"/>
-          <w:spacing w:val="0"/>
-          <w:position w:val="0"/>
-          <w:sz w:val="28"/>
-          <w:shd w:fill="auto" w:val="clear"/>
-        </w:rPr>
-        <w:t xml:space="preserve">Blueberry juice. Increases the number of additives you can use by 1.</w:t>
-      </w:r>
-    </w:p>
-    <w:p>
-      <w:pPr>
-        <w:spacing w:before="0" w:after="0" w:line="276"/>
-        <w:ind w:right="0" w:left="0" w:firstLine="0"/>
-        <w:jc w:val="left"/>
-        <w:rPr>
-          <w:rFonts w:ascii="Calibri" w:hAnsi="Calibri" w:cs="Calibri" w:eastAsia="Calibri"/>
-          <w:color w:val="434343"/>
-          <w:spacing w:val="0"/>
-          <w:position w:val="0"/>
-          <w:sz w:val="28"/>
-          <w:shd w:fill="auto" w:val="clear"/>
-        </w:rPr>
-      </w:pPr>
-      <w:r>
-        <w:rPr>
-          <w:rFonts w:ascii="Calibri" w:hAnsi="Calibri" w:cs="Calibri" w:eastAsia="Calibri"/>
-          <w:color w:val="434343"/>
-          <w:spacing w:val="0"/>
-          <w:position w:val="0"/>
-          <w:sz w:val="28"/>
-          <w:shd w:fill="auto" w:val="clear"/>
-        </w:rPr>
-        <w:t xml:space="preserve">3. </w:t>
-      </w:r>
-      <w:r>
-        <w:rPr>
-          <w:rFonts w:ascii="Calibri" w:hAnsi="Calibri" w:cs="Calibri" w:eastAsia="Calibri"/>
-          <w:color w:val="434343"/>
-          <w:spacing w:val="0"/>
-          <w:position w:val="0"/>
-          <w:sz w:val="28"/>
-          <w:shd w:fill="auto" w:val="clear"/>
-        </w:rPr>
-        <w:t xml:space="preserve">Lime juice. Increases the number of additives you can use by 2.</w:t>
-      </w:r>
-    </w:p>
-    <w:p>
-      <w:pPr>
-        <w:spacing w:before="0" w:after="0" w:line="276"/>
-        <w:ind w:right="0" w:left="0" w:firstLine="0"/>
-        <w:jc w:val="left"/>
-        <w:rPr>
-          <w:rFonts w:ascii="Calibri" w:hAnsi="Calibri" w:cs="Calibri" w:eastAsia="Calibri"/>
-          <w:color w:val="434343"/>
-          <w:spacing w:val="0"/>
-          <w:position w:val="0"/>
-          <w:sz w:val="28"/>
-          <w:shd w:fill="auto" w:val="clear"/>
-        </w:rPr>
-      </w:pPr>
-      <w:r>
-        <w:rPr>
-          <w:rFonts w:ascii="Calibri" w:hAnsi="Calibri" w:cs="Calibri" w:eastAsia="Calibri"/>
-          <w:color w:val="434343"/>
-          <w:spacing w:val="0"/>
-          <w:position w:val="0"/>
-          <w:sz w:val="28"/>
-          <w:shd w:fill="auto" w:val="clear"/>
-        </w:rPr>
-        <w:t xml:space="preserve">4. </w:t>
-      </w:r>
-      <w:r>
-        <w:rPr>
-          <w:rFonts w:ascii="Calibri" w:hAnsi="Calibri" w:cs="Calibri" w:eastAsia="Calibri"/>
-          <w:color w:val="434343"/>
-          <w:spacing w:val="0"/>
-          <w:position w:val="0"/>
-          <w:sz w:val="28"/>
-          <w:shd w:fill="auto" w:val="clear"/>
-        </w:rPr>
-        <w:t xml:space="preserve">Strawberry juice. Increases the number of additives you can use by 2.</w:t>
-      </w:r>
-    </w:p>
-    <w:p>
-      <w:pPr>
-        <w:spacing w:before="0" w:after="0" w:line="276"/>
-        <w:ind w:right="0" w:left="0" w:firstLine="0"/>
-        <w:jc w:val="left"/>
-        <w:rPr>
-          <w:rFonts w:ascii="Calibri" w:hAnsi="Calibri" w:cs="Calibri" w:eastAsia="Calibri"/>
-          <w:color w:val="434343"/>
-          <w:spacing w:val="0"/>
-          <w:position w:val="0"/>
-          <w:sz w:val="28"/>
-          <w:shd w:fill="auto" w:val="clear"/>
-        </w:rPr>
-      </w:pPr>
-      <w:r>
-        <w:rPr>
-          <w:rFonts w:ascii="Calibri" w:hAnsi="Calibri" w:cs="Calibri" w:eastAsia="Calibri"/>
-          <w:color w:val="434343"/>
-          <w:spacing w:val="0"/>
-          <w:position w:val="0"/>
-          <w:sz w:val="28"/>
-          <w:shd w:fill="auto" w:val="clear"/>
-        </w:rPr>
-        <w:t xml:space="preserve">5. </w:t>
-      </w:r>
-      <w:r>
-        <w:rPr>
-          <w:rFonts w:ascii="Calibri" w:hAnsi="Calibri" w:cs="Calibri" w:eastAsia="Calibri"/>
-          <w:color w:val="434343"/>
-          <w:spacing w:val="0"/>
-          <w:position w:val="0"/>
-          <w:sz w:val="28"/>
-          <w:shd w:fill="auto" w:val="clear"/>
-        </w:rPr>
-        <w:t xml:space="preserve">Tonic water. Increases the number of additives you can use by 3.</w:t>
-      </w:r>
-    </w:p>
-    <w:p>
-      <w:pPr>
-        <w:spacing w:before="0" w:after="0" w:line="276"/>
-        <w:ind w:right="0" w:left="0" w:firstLine="0"/>
-        <w:jc w:val="left"/>
-        <w:rPr>
-          <w:rFonts w:ascii="Calibri" w:hAnsi="Calibri" w:cs="Calibri" w:eastAsia="Calibri"/>
-          <w:color w:val="434343"/>
-          <w:spacing w:val="0"/>
-          <w:position w:val="0"/>
-          <w:sz w:val="28"/>
-          <w:shd w:fill="auto" w:val="clear"/>
-        </w:rPr>
-      </w:pPr>
-      <w:r>
-        <w:rPr>
-          <w:rFonts w:ascii="Calibri" w:hAnsi="Calibri" w:cs="Calibri" w:eastAsia="Calibri"/>
-          <w:color w:val="434343"/>
-          <w:spacing w:val="0"/>
-          <w:position w:val="0"/>
-          <w:sz w:val="28"/>
-          <w:shd w:fill="auto" w:val="clear"/>
-        </w:rPr>
-        <w:t xml:space="preserve">6. </w:t>
-      </w:r>
-      <w:r>
-        <w:rPr>
-          <w:rFonts w:ascii="Calibri" w:hAnsi="Calibri" w:cs="Calibri" w:eastAsia="Calibri"/>
-          <w:color w:val="434343"/>
-          <w:spacing w:val="0"/>
-          <w:position w:val="0"/>
-          <w:sz w:val="28"/>
-          <w:shd w:fill="auto" w:val="clear"/>
-        </w:rPr>
-        <w:t xml:space="preserve">Pineapple juice. Increases the number of additives you can use by 3.</w:t>
+        <w:t xml:space="preserve">1. Orange juice. Increases the number of additives you can use by 1.</w:t>
+      </w:r>
+    </w:p>
+    <w:p>
+      <w:pPr>
+        <w:spacing w:before="0" w:after="0" w:line="276"/>
+        <w:ind w:right="0" w:left="0" w:firstLine="0"/>
+        <w:jc w:val="left"/>
+        <w:rPr>
+          <w:rFonts w:ascii="Calibri" w:hAnsi="Calibri" w:cs="Calibri" w:eastAsia="Calibri"/>
+          <w:color w:val="434343"/>
+          <w:spacing w:val="0"/>
+          <w:position w:val="0"/>
+          <w:sz w:val="28"/>
+          <w:shd w:fill="auto" w:val="clear"/>
+        </w:rPr>
+      </w:pPr>
+      <w:r>
+        <w:rPr>
+          <w:rFonts w:ascii="Calibri" w:hAnsi="Calibri" w:cs="Calibri" w:eastAsia="Calibri"/>
+          <w:color w:val="434343"/>
+          <w:spacing w:val="0"/>
+          <w:position w:val="0"/>
+          <w:sz w:val="28"/>
+          <w:shd w:fill="auto" w:val="clear"/>
+        </w:rPr>
+        <w:t xml:space="preserve">2. Blueberry juice. Increases the number of additives you can use by 1.</w:t>
+      </w:r>
+    </w:p>
+    <w:p>
+      <w:pPr>
+        <w:spacing w:before="0" w:after="0" w:line="276"/>
+        <w:ind w:right="0" w:left="0" w:firstLine="0"/>
+        <w:jc w:val="left"/>
+        <w:rPr>
+          <w:rFonts w:ascii="Calibri" w:hAnsi="Calibri" w:cs="Calibri" w:eastAsia="Calibri"/>
+          <w:color w:val="434343"/>
+          <w:spacing w:val="0"/>
+          <w:position w:val="0"/>
+          <w:sz w:val="28"/>
+          <w:shd w:fill="auto" w:val="clear"/>
+        </w:rPr>
+      </w:pPr>
+      <w:r>
+        <w:rPr>
+          <w:rFonts w:ascii="Calibri" w:hAnsi="Calibri" w:cs="Calibri" w:eastAsia="Calibri"/>
+          <w:color w:val="434343"/>
+          <w:spacing w:val="0"/>
+          <w:position w:val="0"/>
+          <w:sz w:val="28"/>
+          <w:shd w:fill="auto" w:val="clear"/>
+        </w:rPr>
+        <w:t xml:space="preserve">3. Lime juice. Increases the number of additives you can use by 2.</w:t>
+      </w:r>
+    </w:p>
+    <w:p>
+      <w:pPr>
+        <w:spacing w:before="0" w:after="0" w:line="276"/>
+        <w:ind w:right="0" w:left="0" w:firstLine="0"/>
+        <w:jc w:val="left"/>
+        <w:rPr>
+          <w:rFonts w:ascii="Calibri" w:hAnsi="Calibri" w:cs="Calibri" w:eastAsia="Calibri"/>
+          <w:color w:val="434343"/>
+          <w:spacing w:val="0"/>
+          <w:position w:val="0"/>
+          <w:sz w:val="28"/>
+          <w:shd w:fill="auto" w:val="clear"/>
+        </w:rPr>
+      </w:pPr>
+      <w:r>
+        <w:rPr>
+          <w:rFonts w:ascii="Calibri" w:hAnsi="Calibri" w:cs="Calibri" w:eastAsia="Calibri"/>
+          <w:color w:val="434343"/>
+          <w:spacing w:val="0"/>
+          <w:position w:val="0"/>
+          <w:sz w:val="28"/>
+          <w:shd w:fill="auto" w:val="clear"/>
+        </w:rPr>
+        <w:t xml:space="preserve">4. Strawberry juice. Increases the number of additives you can use by 2.</w:t>
+      </w:r>
+    </w:p>
+    <w:p>
+      <w:pPr>
+        <w:spacing w:before="0" w:after="0" w:line="276"/>
+        <w:ind w:right="0" w:left="0" w:firstLine="0"/>
+        <w:jc w:val="left"/>
+        <w:rPr>
+          <w:rFonts w:ascii="Calibri" w:hAnsi="Calibri" w:cs="Calibri" w:eastAsia="Calibri"/>
+          <w:color w:val="434343"/>
+          <w:spacing w:val="0"/>
+          <w:position w:val="0"/>
+          <w:sz w:val="28"/>
+          <w:shd w:fill="auto" w:val="clear"/>
+        </w:rPr>
+      </w:pPr>
+      <w:r>
+        <w:rPr>
+          <w:rFonts w:ascii="Calibri" w:hAnsi="Calibri" w:cs="Calibri" w:eastAsia="Calibri"/>
+          <w:color w:val="434343"/>
+          <w:spacing w:val="0"/>
+          <w:position w:val="0"/>
+          <w:sz w:val="28"/>
+          <w:shd w:fill="auto" w:val="clear"/>
+        </w:rPr>
+        <w:t xml:space="preserve">5. Tonic water. Increases the number of additives you can use by 3.</w:t>
+      </w:r>
+    </w:p>
+    <w:p>
+      <w:pPr>
+        <w:spacing w:before="0" w:after="0" w:line="276"/>
+        <w:ind w:right="0" w:left="0" w:firstLine="0"/>
+        <w:jc w:val="left"/>
+        <w:rPr>
+          <w:rFonts w:ascii="Calibri" w:hAnsi="Calibri" w:cs="Calibri" w:eastAsia="Calibri"/>
+          <w:color w:val="434343"/>
+          <w:spacing w:val="0"/>
+          <w:position w:val="0"/>
+          <w:sz w:val="28"/>
+          <w:shd w:fill="auto" w:val="clear"/>
+        </w:rPr>
+      </w:pPr>
+      <w:r>
+        <w:rPr>
+          <w:rFonts w:ascii="Calibri" w:hAnsi="Calibri" w:cs="Calibri" w:eastAsia="Calibri"/>
+          <w:color w:val="434343"/>
+          <w:spacing w:val="0"/>
+          <w:position w:val="0"/>
+          <w:sz w:val="28"/>
+          <w:shd w:fill="auto" w:val="clear"/>
+        </w:rPr>
+        <w:t xml:space="preserve">6. Pineapple juice. Increases the number of additives you can use by 3.</w:t>
       </w:r>
     </w:p>
     <w:p>
@@ -9316,277 +8985,189 @@
           <w:sz w:val="28"/>
           <w:shd w:fill="auto" w:val="clear"/>
         </w:rPr>
-        <w:t xml:space="preserve">1. </w:t>
-      </w:r>
-      <w:r>
-        <w:rPr>
-          <w:rFonts w:ascii="Calibri" w:hAnsi="Calibri" w:cs="Calibri" w:eastAsia="Calibri"/>
-          <w:color w:val="434343"/>
-          <w:spacing w:val="0"/>
-          <w:position w:val="0"/>
-          <w:sz w:val="28"/>
-          <w:shd w:fill="auto" w:val="clear"/>
-        </w:rPr>
-        <w:t xml:space="preserve">Ginger. Fire damage related buffs.</w:t>
-      </w:r>
-    </w:p>
-    <w:p>
-      <w:pPr>
-        <w:spacing w:before="0" w:after="0" w:line="276"/>
-        <w:ind w:right="0" w:left="0" w:firstLine="0"/>
-        <w:jc w:val="left"/>
-        <w:rPr>
-          <w:rFonts w:ascii="Calibri" w:hAnsi="Calibri" w:cs="Calibri" w:eastAsia="Calibri"/>
-          <w:color w:val="434343"/>
-          <w:spacing w:val="0"/>
-          <w:position w:val="0"/>
-          <w:sz w:val="28"/>
-          <w:shd w:fill="auto" w:val="clear"/>
-        </w:rPr>
-      </w:pPr>
-      <w:r>
-        <w:rPr>
-          <w:rFonts w:ascii="Calibri" w:hAnsi="Calibri" w:cs="Calibri" w:eastAsia="Calibri"/>
-          <w:color w:val="434343"/>
-          <w:spacing w:val="0"/>
-          <w:position w:val="0"/>
-          <w:sz w:val="28"/>
-          <w:shd w:fill="auto" w:val="clear"/>
-        </w:rPr>
-        <w:t xml:space="preserve">2. </w:t>
-      </w:r>
-      <w:r>
-        <w:rPr>
-          <w:rFonts w:ascii="Calibri" w:hAnsi="Calibri" w:cs="Calibri" w:eastAsia="Calibri"/>
-          <w:color w:val="434343"/>
-          <w:spacing w:val="0"/>
-          <w:position w:val="0"/>
-          <w:sz w:val="28"/>
-          <w:shd w:fill="auto" w:val="clear"/>
-        </w:rPr>
-        <w:t xml:space="preserve">Hot peppers. Fire damage related buffs.</w:t>
-      </w:r>
-    </w:p>
-    <w:p>
-      <w:pPr>
-        <w:spacing w:before="0" w:after="0" w:line="276"/>
-        <w:ind w:right="0" w:left="0" w:firstLine="0"/>
-        <w:jc w:val="left"/>
-        <w:rPr>
-          <w:rFonts w:ascii="Calibri" w:hAnsi="Calibri" w:cs="Calibri" w:eastAsia="Calibri"/>
-          <w:color w:val="434343"/>
-          <w:spacing w:val="0"/>
-          <w:position w:val="0"/>
-          <w:sz w:val="28"/>
-          <w:shd w:fill="auto" w:val="clear"/>
-        </w:rPr>
-      </w:pPr>
-      <w:r>
-        <w:rPr>
-          <w:rFonts w:ascii="Calibri" w:hAnsi="Calibri" w:cs="Calibri" w:eastAsia="Calibri"/>
-          <w:color w:val="434343"/>
-          <w:spacing w:val="0"/>
-          <w:position w:val="0"/>
-          <w:sz w:val="28"/>
-          <w:shd w:fill="auto" w:val="clear"/>
-        </w:rPr>
-        <w:t xml:space="preserve">3. </w:t>
-      </w:r>
-      <w:r>
-        <w:rPr>
-          <w:rFonts w:ascii="Calibri" w:hAnsi="Calibri" w:cs="Calibri" w:eastAsia="Calibri"/>
-          <w:color w:val="434343"/>
-          <w:spacing w:val="0"/>
-          <w:position w:val="0"/>
-          <w:sz w:val="28"/>
-          <w:shd w:fill="auto" w:val="clear"/>
-        </w:rPr>
-        <w:t xml:space="preserve">Elderflower. Frost related buffs</w:t>
-      </w:r>
-    </w:p>
-    <w:p>
-      <w:pPr>
-        <w:spacing w:before="0" w:after="0" w:line="276"/>
-        <w:ind w:right="0" w:left="0" w:firstLine="0"/>
-        <w:jc w:val="left"/>
-        <w:rPr>
-          <w:rFonts w:ascii="Calibri" w:hAnsi="Calibri" w:cs="Calibri" w:eastAsia="Calibri"/>
-          <w:color w:val="434343"/>
-          <w:spacing w:val="0"/>
-          <w:position w:val="0"/>
-          <w:sz w:val="28"/>
-          <w:shd w:fill="auto" w:val="clear"/>
-        </w:rPr>
-      </w:pPr>
-      <w:r>
-        <w:rPr>
-          <w:rFonts w:ascii="Calibri" w:hAnsi="Calibri" w:cs="Calibri" w:eastAsia="Calibri"/>
-          <w:color w:val="434343"/>
-          <w:spacing w:val="0"/>
-          <w:position w:val="0"/>
-          <w:sz w:val="28"/>
-          <w:shd w:fill="auto" w:val="clear"/>
-        </w:rPr>
-        <w:t xml:space="preserve">4. </w:t>
-      </w:r>
-      <w:r>
-        <w:rPr>
-          <w:rFonts w:ascii="Calibri" w:hAnsi="Calibri" w:cs="Calibri" w:eastAsia="Calibri"/>
-          <w:color w:val="434343"/>
-          <w:spacing w:val="0"/>
-          <w:position w:val="0"/>
-          <w:sz w:val="28"/>
-          <w:shd w:fill="auto" w:val="clear"/>
-        </w:rPr>
-        <w:t xml:space="preserve">Mint. Frost related buffs.</w:t>
-      </w:r>
-    </w:p>
-    <w:p>
-      <w:pPr>
-        <w:spacing w:before="0" w:after="0" w:line="276"/>
-        <w:ind w:right="0" w:left="0" w:firstLine="0"/>
-        <w:jc w:val="left"/>
-        <w:rPr>
-          <w:rFonts w:ascii="Calibri" w:hAnsi="Calibri" w:cs="Calibri" w:eastAsia="Calibri"/>
-          <w:color w:val="434343"/>
-          <w:spacing w:val="0"/>
-          <w:position w:val="0"/>
-          <w:sz w:val="28"/>
-          <w:shd w:fill="auto" w:val="clear"/>
-        </w:rPr>
-      </w:pPr>
-      <w:r>
-        <w:rPr>
-          <w:rFonts w:ascii="Calibri" w:hAnsi="Calibri" w:cs="Calibri" w:eastAsia="Calibri"/>
-          <w:color w:val="434343"/>
-          <w:spacing w:val="0"/>
-          <w:position w:val="0"/>
-          <w:sz w:val="28"/>
-          <w:shd w:fill="auto" w:val="clear"/>
-        </w:rPr>
-        <w:t xml:space="preserve">5. </w:t>
-      </w:r>
-      <w:r>
-        <w:rPr>
-          <w:rFonts w:ascii="Calibri" w:hAnsi="Calibri" w:cs="Calibri" w:eastAsia="Calibri"/>
-          <w:color w:val="434343"/>
-          <w:spacing w:val="0"/>
-          <w:position w:val="0"/>
-          <w:sz w:val="28"/>
-          <w:shd w:fill="auto" w:val="clear"/>
-        </w:rPr>
-        <w:t xml:space="preserve">Olives. Lightning related buffs.</w:t>
-      </w:r>
-    </w:p>
-    <w:p>
-      <w:pPr>
-        <w:spacing w:before="0" w:after="0" w:line="276"/>
-        <w:ind w:right="0" w:left="0" w:firstLine="0"/>
-        <w:jc w:val="left"/>
-        <w:rPr>
-          <w:rFonts w:ascii="Calibri" w:hAnsi="Calibri" w:cs="Calibri" w:eastAsia="Calibri"/>
-          <w:color w:val="434343"/>
-          <w:spacing w:val="0"/>
-          <w:position w:val="0"/>
-          <w:sz w:val="28"/>
-          <w:shd w:fill="auto" w:val="clear"/>
-        </w:rPr>
-      </w:pPr>
-      <w:r>
-        <w:rPr>
-          <w:rFonts w:ascii="Calibri" w:hAnsi="Calibri" w:cs="Calibri" w:eastAsia="Calibri"/>
-          <w:color w:val="434343"/>
-          <w:spacing w:val="0"/>
-          <w:position w:val="0"/>
-          <w:sz w:val="28"/>
-          <w:shd w:fill="auto" w:val="clear"/>
-        </w:rPr>
-        <w:t xml:space="preserve">6. </w:t>
-      </w:r>
-      <w:r>
-        <w:rPr>
-          <w:rFonts w:ascii="Calibri" w:hAnsi="Calibri" w:cs="Calibri" w:eastAsia="Calibri"/>
-          <w:color w:val="434343"/>
-          <w:spacing w:val="0"/>
-          <w:position w:val="0"/>
-          <w:sz w:val="28"/>
-          <w:shd w:fill="auto" w:val="clear"/>
-        </w:rPr>
-        <w:t xml:space="preserve">Coffee. Lightning related buffs</w:t>
-      </w:r>
-    </w:p>
-    <w:p>
-      <w:pPr>
-        <w:spacing w:before="0" w:after="0" w:line="276"/>
-        <w:ind w:right="0" w:left="0" w:firstLine="0"/>
-        <w:jc w:val="left"/>
-        <w:rPr>
-          <w:rFonts w:ascii="Calibri" w:hAnsi="Calibri" w:cs="Calibri" w:eastAsia="Calibri"/>
-          <w:color w:val="434343"/>
-          <w:spacing w:val="0"/>
-          <w:position w:val="0"/>
-          <w:sz w:val="28"/>
-          <w:shd w:fill="auto" w:val="clear"/>
-        </w:rPr>
-      </w:pPr>
-      <w:r>
-        <w:rPr>
-          <w:rFonts w:ascii="Calibri" w:hAnsi="Calibri" w:cs="Calibri" w:eastAsia="Calibri"/>
-          <w:color w:val="434343"/>
-          <w:spacing w:val="0"/>
-          <w:position w:val="0"/>
-          <w:sz w:val="28"/>
-          <w:shd w:fill="auto" w:val="clear"/>
-        </w:rPr>
-        <w:t xml:space="preserve">7. </w:t>
-      </w:r>
-      <w:r>
-        <w:rPr>
-          <w:rFonts w:ascii="Calibri" w:hAnsi="Calibri" w:cs="Calibri" w:eastAsia="Calibri"/>
-          <w:color w:val="434343"/>
-          <w:spacing w:val="0"/>
-          <w:position w:val="0"/>
-          <w:sz w:val="28"/>
-          <w:shd w:fill="auto" w:val="clear"/>
-        </w:rPr>
-        <w:t xml:space="preserve">Honey. Generic buffs</w:t>
-      </w:r>
-    </w:p>
-    <w:p>
-      <w:pPr>
-        <w:spacing w:before="0" w:after="0" w:line="276"/>
-        <w:ind w:right="0" w:left="0" w:firstLine="0"/>
-        <w:jc w:val="left"/>
-        <w:rPr>
-          <w:rFonts w:ascii="Calibri" w:hAnsi="Calibri" w:cs="Calibri" w:eastAsia="Calibri"/>
-          <w:color w:val="434343"/>
-          <w:spacing w:val="0"/>
-          <w:position w:val="0"/>
-          <w:sz w:val="28"/>
-          <w:shd w:fill="auto" w:val="clear"/>
-        </w:rPr>
-      </w:pPr>
-      <w:r>
-        <w:rPr>
-          <w:rFonts w:ascii="Calibri" w:hAnsi="Calibri" w:cs="Calibri" w:eastAsia="Calibri"/>
-          <w:color w:val="434343"/>
-          <w:spacing w:val="0"/>
-          <w:position w:val="0"/>
-          <w:sz w:val="28"/>
-          <w:shd w:fill="auto" w:val="clear"/>
-        </w:rPr>
-        <w:t xml:space="preserve">8. </w:t>
-      </w:r>
-      <w:r>
-        <w:rPr>
-          <w:rFonts w:ascii="Calibri" w:hAnsi="Calibri" w:cs="Calibri" w:eastAsia="Calibri"/>
-          <w:color w:val="434343"/>
-          <w:spacing w:val="0"/>
-          <w:position w:val="0"/>
-          <w:sz w:val="28"/>
-          <w:shd w:fill="auto" w:val="clear"/>
-        </w:rPr>
-        <w:t xml:space="preserve">Grenadine. Generic buffs</w:t>
+        <w:t xml:space="preserve">1. Ginger. Fire damage related buffs.</w:t>
+      </w:r>
+    </w:p>
+    <w:p>
+      <w:pPr>
+        <w:spacing w:before="0" w:after="0" w:line="276"/>
+        <w:ind w:right="0" w:left="0" w:firstLine="0"/>
+        <w:jc w:val="left"/>
+        <w:rPr>
+          <w:rFonts w:ascii="Calibri" w:hAnsi="Calibri" w:cs="Calibri" w:eastAsia="Calibri"/>
+          <w:color w:val="434343"/>
+          <w:spacing w:val="0"/>
+          <w:position w:val="0"/>
+          <w:sz w:val="28"/>
+          <w:shd w:fill="auto" w:val="clear"/>
+        </w:rPr>
+      </w:pPr>
+      <w:r>
+        <w:rPr>
+          <w:rFonts w:ascii="Calibri" w:hAnsi="Calibri" w:cs="Calibri" w:eastAsia="Calibri"/>
+          <w:color w:val="434343"/>
+          <w:spacing w:val="0"/>
+          <w:position w:val="0"/>
+          <w:sz w:val="28"/>
+          <w:shd w:fill="auto" w:val="clear"/>
+        </w:rPr>
+        <w:t xml:space="preserve">2. Hot peppers. Fire damage related buffs.</w:t>
+      </w:r>
+    </w:p>
+    <w:p>
+      <w:pPr>
+        <w:spacing w:before="0" w:after="0" w:line="276"/>
+        <w:ind w:right="0" w:left="0" w:firstLine="0"/>
+        <w:jc w:val="left"/>
+        <w:rPr>
+          <w:rFonts w:ascii="Calibri" w:hAnsi="Calibri" w:cs="Calibri" w:eastAsia="Calibri"/>
+          <w:color w:val="434343"/>
+          <w:spacing w:val="0"/>
+          <w:position w:val="0"/>
+          <w:sz w:val="28"/>
+          <w:shd w:fill="auto" w:val="clear"/>
+        </w:rPr>
+      </w:pPr>
+      <w:r>
+        <w:rPr>
+          <w:rFonts w:ascii="Calibri" w:hAnsi="Calibri" w:cs="Calibri" w:eastAsia="Calibri"/>
+          <w:color w:val="434343"/>
+          <w:spacing w:val="0"/>
+          <w:position w:val="0"/>
+          <w:sz w:val="28"/>
+          <w:shd w:fill="auto" w:val="clear"/>
+        </w:rPr>
+        <w:t xml:space="preserve">3. Elderflower. Frost related buffs</w:t>
+      </w:r>
+    </w:p>
+    <w:p>
+      <w:pPr>
+        <w:spacing w:before="0" w:after="0" w:line="276"/>
+        <w:ind w:right="0" w:left="0" w:firstLine="0"/>
+        <w:jc w:val="left"/>
+        <w:rPr>
+          <w:rFonts w:ascii="Calibri" w:hAnsi="Calibri" w:cs="Calibri" w:eastAsia="Calibri"/>
+          <w:color w:val="434343"/>
+          <w:spacing w:val="0"/>
+          <w:position w:val="0"/>
+          <w:sz w:val="28"/>
+          <w:shd w:fill="auto" w:val="clear"/>
+        </w:rPr>
+      </w:pPr>
+      <w:r>
+        <w:rPr>
+          <w:rFonts w:ascii="Calibri" w:hAnsi="Calibri" w:cs="Calibri" w:eastAsia="Calibri"/>
+          <w:color w:val="434343"/>
+          <w:spacing w:val="0"/>
+          <w:position w:val="0"/>
+          <w:sz w:val="28"/>
+          <w:shd w:fill="auto" w:val="clear"/>
+        </w:rPr>
+        <w:t xml:space="preserve">4. Mint. Frost related buffs.</w:t>
+      </w:r>
+    </w:p>
+    <w:p>
+      <w:pPr>
+        <w:spacing w:before="0" w:after="0" w:line="276"/>
+        <w:ind w:right="0" w:left="0" w:firstLine="0"/>
+        <w:jc w:val="left"/>
+        <w:rPr>
+          <w:rFonts w:ascii="Calibri" w:hAnsi="Calibri" w:cs="Calibri" w:eastAsia="Calibri"/>
+          <w:color w:val="434343"/>
+          <w:spacing w:val="0"/>
+          <w:position w:val="0"/>
+          <w:sz w:val="28"/>
+          <w:shd w:fill="auto" w:val="clear"/>
+        </w:rPr>
+      </w:pPr>
+      <w:r>
+        <w:rPr>
+          <w:rFonts w:ascii="Calibri" w:hAnsi="Calibri" w:cs="Calibri" w:eastAsia="Calibri"/>
+          <w:color w:val="434343"/>
+          <w:spacing w:val="0"/>
+          <w:position w:val="0"/>
+          <w:sz w:val="28"/>
+          <w:shd w:fill="auto" w:val="clear"/>
+        </w:rPr>
+        <w:t xml:space="preserve">5. Olives. Lightning related buffs.</w:t>
+      </w:r>
+    </w:p>
+    <w:p>
+      <w:pPr>
+        <w:spacing w:before="0" w:after="0" w:line="276"/>
+        <w:ind w:right="0" w:left="0" w:firstLine="0"/>
+        <w:jc w:val="left"/>
+        <w:rPr>
+          <w:rFonts w:ascii="Calibri" w:hAnsi="Calibri" w:cs="Calibri" w:eastAsia="Calibri"/>
+          <w:color w:val="434343"/>
+          <w:spacing w:val="0"/>
+          <w:position w:val="0"/>
+          <w:sz w:val="28"/>
+          <w:shd w:fill="auto" w:val="clear"/>
+        </w:rPr>
+      </w:pPr>
+      <w:r>
+        <w:rPr>
+          <w:rFonts w:ascii="Calibri" w:hAnsi="Calibri" w:cs="Calibri" w:eastAsia="Calibri"/>
+          <w:color w:val="434343"/>
+          <w:spacing w:val="0"/>
+          <w:position w:val="0"/>
+          <w:sz w:val="28"/>
+          <w:shd w:fill="auto" w:val="clear"/>
+        </w:rPr>
+        <w:t xml:space="preserve">6. Coffee. Lightning related buffs</w:t>
+      </w:r>
+    </w:p>
+    <w:p>
+      <w:pPr>
+        <w:spacing w:before="0" w:after="0" w:line="276"/>
+        <w:ind w:right="0" w:left="0" w:firstLine="0"/>
+        <w:jc w:val="left"/>
+        <w:rPr>
+          <w:rFonts w:ascii="Calibri" w:hAnsi="Calibri" w:cs="Calibri" w:eastAsia="Calibri"/>
+          <w:color w:val="434343"/>
+          <w:spacing w:val="0"/>
+          <w:position w:val="0"/>
+          <w:sz w:val="28"/>
+          <w:shd w:fill="auto" w:val="clear"/>
+        </w:rPr>
+      </w:pPr>
+      <w:r>
+        <w:rPr>
+          <w:rFonts w:ascii="Calibri" w:hAnsi="Calibri" w:cs="Calibri" w:eastAsia="Calibri"/>
+          <w:color w:val="434343"/>
+          <w:spacing w:val="0"/>
+          <w:position w:val="0"/>
+          <w:sz w:val="28"/>
+          <w:shd w:fill="auto" w:val="clear"/>
+        </w:rPr>
+        <w:t xml:space="preserve">7. Honey. Generic buffs</w:t>
+      </w:r>
+    </w:p>
+    <w:p>
+      <w:pPr>
+        <w:spacing w:before="0" w:after="0" w:line="276"/>
+        <w:ind w:right="0" w:left="0" w:firstLine="0"/>
+        <w:jc w:val="left"/>
+        <w:rPr>
+          <w:rFonts w:ascii="Calibri" w:hAnsi="Calibri" w:cs="Calibri" w:eastAsia="Calibri"/>
+          <w:color w:val="434343"/>
+          <w:spacing w:val="0"/>
+          <w:position w:val="0"/>
+          <w:sz w:val="28"/>
+          <w:shd w:fill="auto" w:val="clear"/>
+        </w:rPr>
+      </w:pPr>
+      <w:r>
+        <w:rPr>
+          <w:rFonts w:ascii="Calibri" w:hAnsi="Calibri" w:cs="Calibri" w:eastAsia="Calibri"/>
+          <w:color w:val="434343"/>
+          <w:spacing w:val="0"/>
+          <w:position w:val="0"/>
+          <w:sz w:val="28"/>
+          <w:shd w:fill="auto" w:val="clear"/>
+        </w:rPr>
+        <w:t xml:space="preserve">8. Grenadine. Generic buffs</w:t>
       </w:r>
     </w:p>
     <w:p>

</xml_diff>